<commit_message>
Update report (write about pull scenario). Add commands.txt
</commit_message>
<xml_diff>
--- a/project4/IT3708 Project 4.docx
+++ b/project4/IT3708 Project 4.docx
@@ -318,67 +318,7 @@
           <w:rPr>
             <w:rFonts w:ascii="Cambria Math" w:hAnsi="Cambria Math"/>
           </w:rPr>
-          <m:t>1 * small</m:t>
-        </m:r>
-        <m:r>
-          <w:rPr>
-            <w:rFonts w:ascii="Cambria Math" w:hAnsi="Cambria Math"/>
-          </w:rPr>
-          <m:t xml:space="preserve"> </m:t>
-        </m:r>
-        <m:r>
-          <w:rPr>
-            <w:rFonts w:ascii="Cambria Math" w:hAnsi="Cambria Math"/>
-          </w:rPr>
-          <m:t>captures + 1.5 * large</m:t>
-        </m:r>
-        <m:r>
-          <w:rPr>
-            <w:rFonts w:ascii="Cambria Math" w:hAnsi="Cambria Math"/>
-          </w:rPr>
-          <m:t xml:space="preserve"> </m:t>
-        </m:r>
-        <m:r>
-          <w:rPr>
-            <w:rFonts w:ascii="Cambria Math" w:hAnsi="Cambria Math"/>
-          </w:rPr>
-          <m:t>misses - 3 * partial</m:t>
-        </m:r>
-        <m:r>
-          <w:rPr>
-            <w:rFonts w:ascii="Cambria Math" w:hAnsi="Cambria Math"/>
-          </w:rPr>
-          <m:t xml:space="preserve"> </m:t>
-        </m:r>
-        <m:r>
-          <w:rPr>
-            <w:rFonts w:ascii="Cambria Math" w:hAnsi="Cambria Math"/>
-          </w:rPr>
-          <m:t>captures - 3 * small</m:t>
-        </m:r>
-        <m:r>
-          <w:rPr>
-            <w:rFonts w:ascii="Cambria Math" w:hAnsi="Cambria Math"/>
-          </w:rPr>
-          <m:t xml:space="preserve"> </m:t>
-        </m:r>
-        <m:r>
-          <w:rPr>
-            <w:rFonts w:ascii="Cambria Math" w:hAnsi="Cambria Math"/>
-          </w:rPr>
-          <m:t>misses - 3 * large</m:t>
-        </m:r>
-        <m:r>
-          <w:rPr>
-            <w:rFonts w:ascii="Cambria Math" w:hAnsi="Cambria Math"/>
-          </w:rPr>
-          <m:t xml:space="preserve"> </m:t>
-        </m:r>
-        <m:r>
-          <w:rPr>
-            <w:rFonts w:ascii="Cambria Math" w:hAnsi="Cambria Math"/>
-          </w:rPr>
-          <m:t>captures</m:t>
+          <m:t>1 * small captures + 1.5 * large misses - 3 * partial captures - 3 * small misses - 3 * large captures</m:t>
         </m:r>
       </m:oMath>
     </w:p>
@@ -392,7 +332,151 @@
     </w:p>
     <w:p>
       <w:r>
-        <w:t>TODO</w:t>
+        <w:t>By default the agent moves 3 steps to the right. Whenever it starts sensing shadow on its rightmost cells, it spends a few time steps trying to learn whether the item is large or not. Then, if the item is large, it moves past the item. Otherwise it simply pulls the object. Sometimes the agent does not stop when it senses a small agent. It depends on which of the cells are shadowed. In other words, the agent</w:t>
+      </w:r>
+      <w:r>
+        <w:t>’s behavior scanning behavior still has room for improvement. However, in the pull scenario the most important thing is that the agent learns when it is smart to pull and when it is not.</w:t>
+      </w:r>
+    </w:p>
+    <w:p>
+      <w:pPr>
+        <w:rPr>
+          <w:noProof/>
+        </w:rPr>
+      </w:pPr>
+      <w:r>
+        <w:rPr>
+          <w:noProof/>
+        </w:rPr>
+        <w:drawing>
+          <wp:inline distT="0" distB="0" distL="0" distR="0" wp14:anchorId="0F083964" wp14:editId="71287A52">
+            <wp:extent cx="943708" cy="1031905"/>
+            <wp:effectExtent l="0" t="0" r="8890" b="0"/>
+            <wp:docPr id="3" name="Picture 3"/>
+            <wp:cNvGraphicFramePr>
+              <a:graphicFrameLocks xmlns:a="http://schemas.openxmlformats.org/drawingml/2006/main" noChangeAspect="1"/>
+            </wp:cNvGraphicFramePr>
+            <a:graphic xmlns:a="http://schemas.openxmlformats.org/drawingml/2006/main">
+              <a:graphicData uri="http://schemas.openxmlformats.org/drawingml/2006/picture">
+                <pic:pic xmlns:pic="http://schemas.openxmlformats.org/drawingml/2006/picture">
+                  <pic:nvPicPr>
+                    <pic:cNvPr id="3" name="pull_patterns.png"/>
+                    <pic:cNvPicPr/>
+                  </pic:nvPicPr>
+                  <pic:blipFill>
+                    <a:blip r:embed="rId5">
+                      <a:extLst>
+                        <a:ext uri="{28A0092B-C50C-407E-A947-70E740481C1C}">
+                          <a14:useLocalDpi xmlns:a14="http://schemas.microsoft.com/office/drawing/2010/main" val="0"/>
+                        </a:ext>
+                      </a:extLst>
+                    </a:blip>
+                    <a:stretch>
+                      <a:fillRect/>
+                    </a:stretch>
+                  </pic:blipFill>
+                  <pic:spPr>
+                    <a:xfrm>
+                      <a:off x="0" y="0"/>
+                      <a:ext cx="952289" cy="1041288"/>
+                    </a:xfrm>
+                    <a:prstGeom prst="rect">
+                      <a:avLst/>
+                    </a:prstGeom>
+                  </pic:spPr>
+                </pic:pic>
+              </a:graphicData>
+            </a:graphic>
+          </wp:inline>
+        </w:drawing>
+      </w:r>
+    </w:p>
+    <w:p>
+      <w:r>
+        <w:t xml:space="preserve">Figure 1: </w:t>
+      </w:r>
+      <w:r>
+        <w:t>Some</w:t>
+      </w:r>
+      <w:r>
+        <w:t xml:space="preserve"> patterns </w:t>
+      </w:r>
+      <w:r>
+        <w:t xml:space="preserve">that can trigger the </w:t>
+      </w:r>
+      <w:r>
+        <w:t>pull</w:t>
+      </w:r>
+      <w:r>
+        <w:t xml:space="preserve"> action</w:t>
+      </w:r>
+      <w:r>
+        <w:t xml:space="preserve">. Pattern c) is interesting, because </w:t>
+      </w:r>
+      <w:r>
+        <w:t>the agent</w:t>
+      </w:r>
+      <w:r>
+        <w:t xml:space="preserve"> </w:t>
+      </w:r>
+      <w:bookmarkStart w:id="0" w:name="_GoBack"/>
+      <w:bookmarkEnd w:id="0"/>
+      <w:r>
+        <w:t>doesn’t always pull in this situation. If the agent has memorized that it is fleeing from a large object, it does not pull in when it senses this pattern. One other situation</w:t>
+      </w:r>
+      <w:r>
+        <w:t xml:space="preserve"> related to pattern c), which highlights a weakness:</w:t>
+      </w:r>
+    </w:p>
+    <w:p>
+      <w:pPr>
+        <w:pStyle w:val="ListParagraph"/>
+        <w:numPr>
+          <w:ilvl w:val="0"/>
+          <w:numId w:val="2"/>
+        </w:numPr>
+      </w:pPr>
+      <w:r>
+        <w:t>The agent has learned/memorized that the item is small (size 4) and pulls the item</w:t>
+      </w:r>
+    </w:p>
+    <w:p>
+      <w:pPr>
+        <w:pStyle w:val="ListParagraph"/>
+        <w:numPr>
+          <w:ilvl w:val="0"/>
+          <w:numId w:val="2"/>
+        </w:numPr>
+      </w:pPr>
+      <w:r>
+        <w:t>A new</w:t>
+      </w:r>
+      <w:r>
+        <w:t>,</w:t>
+      </w:r>
+      <w:r>
+        <w:t xml:space="preserve"> large item appears and</w:t>
+      </w:r>
+      <w:r>
+        <w:t xml:space="preserve"> immediately</w:t>
+      </w:r>
+      <w:r>
+        <w:t xml:space="preserve"> shadows the same cells</w:t>
+      </w:r>
+      <w:r>
+        <w:t xml:space="preserve"> as the small item</w:t>
+      </w:r>
+    </w:p>
+    <w:p>
+      <w:pPr>
+        <w:pStyle w:val="ListParagraph"/>
+        <w:numPr>
+          <w:ilvl w:val="0"/>
+          <w:numId w:val="2"/>
+        </w:numPr>
+      </w:pPr>
+      <w:r>
+        <w:t>The agent pulls the large object, because it is still in a “this item is small, let’s pull it” kind of state</w:t>
       </w:r>
     </w:p>
     <w:p>
@@ -409,67 +493,7 @@
           <w:rPr>
             <w:rFonts w:ascii="Cambria Math" w:hAnsi="Cambria Math"/>
           </w:rPr>
-          <m:t>1 * small</m:t>
-        </m:r>
-        <m:r>
-          <w:rPr>
-            <w:rFonts w:ascii="Cambria Math" w:hAnsi="Cambria Math"/>
-          </w:rPr>
-          <m:t xml:space="preserve"> </m:t>
-        </m:r>
-        <m:r>
-          <w:rPr>
-            <w:rFonts w:ascii="Cambria Math" w:hAnsi="Cambria Math"/>
-          </w:rPr>
-          <m:t>captures + 1.5 * large</m:t>
-        </m:r>
-        <m:r>
-          <w:rPr>
-            <w:rFonts w:ascii="Cambria Math" w:hAnsi="Cambria Math"/>
-          </w:rPr>
-          <m:t xml:space="preserve"> </m:t>
-        </m:r>
-        <m:r>
-          <w:rPr>
-            <w:rFonts w:ascii="Cambria Math" w:hAnsi="Cambria Math"/>
-          </w:rPr>
-          <m:t>misses - 3 * partial</m:t>
-        </m:r>
-        <m:r>
-          <w:rPr>
-            <w:rFonts w:ascii="Cambria Math" w:hAnsi="Cambria Math"/>
-          </w:rPr>
-          <m:t xml:space="preserve"> </m:t>
-        </m:r>
-        <m:r>
-          <w:rPr>
-            <w:rFonts w:ascii="Cambria Math" w:hAnsi="Cambria Math"/>
-          </w:rPr>
-          <m:t>captures - 3 * small</m:t>
-        </m:r>
-        <m:r>
-          <w:rPr>
-            <w:rFonts w:ascii="Cambria Math" w:hAnsi="Cambria Math"/>
-          </w:rPr>
-          <m:t xml:space="preserve"> </m:t>
-        </m:r>
-        <m:r>
-          <w:rPr>
-            <w:rFonts w:ascii="Cambria Math" w:hAnsi="Cambria Math"/>
-          </w:rPr>
-          <m:t>misses - 3 * large</m:t>
-        </m:r>
-        <m:r>
-          <w:rPr>
-            <w:rFonts w:ascii="Cambria Math" w:hAnsi="Cambria Math"/>
-          </w:rPr>
-          <m:t xml:space="preserve"> </m:t>
-        </m:r>
-        <m:r>
-          <w:rPr>
-            <w:rFonts w:ascii="Cambria Math" w:hAnsi="Cambria Math"/>
-          </w:rPr>
-          <m:t>captures</m:t>
+          <m:t>1 * small captures + 1.5 * large misses - 3 * partial captures - 3 * small misses - 3 * large captures</m:t>
         </m:r>
         <m:r>
           <w:rPr>
@@ -481,6 +505,69 @@
     </w:p>
     <w:p>
       <w:pPr>
+        <w:rPr>
+          <w:rFonts w:eastAsiaTheme="minorEastAsia"/>
+        </w:rPr>
+      </w:pPr>
+      <w:r>
+        <w:rPr>
+          <w:rFonts w:eastAsiaTheme="minorEastAsia"/>
+        </w:rPr>
+        <w:t xml:space="preserve">Where </w:t>
+      </w:r>
+      <m:oMath>
+        <m:r>
+          <w:rPr>
+            <w:rFonts w:ascii="Cambria Math" w:eastAsiaTheme="minorEastAsia" w:hAnsi="Cambria Math"/>
+          </w:rPr>
+          <m:t>good pulls</m:t>
+        </m:r>
+      </m:oMath>
+      <w:r>
+        <w:rPr>
+          <w:rFonts w:eastAsiaTheme="minorEastAsia"/>
+        </w:rPr>
+        <w:t xml:space="preserve"> is defined as </w:t>
+      </w:r>
+      <m:oMath>
+        <m:r>
+          <w:rPr>
+            <w:rFonts w:ascii="Cambria Math" w:eastAsiaTheme="minorEastAsia" w:hAnsi="Cambria Math"/>
+          </w:rPr>
+          <m:t xml:space="preserve">(small capture || large miss) </m:t>
+        </m:r>
+      </m:oMath>
+      <w:r>
+        <w:rPr>
+          <w:rFonts w:eastAsiaTheme="minorEastAsia"/>
+        </w:rPr>
+        <w:t xml:space="preserve">and </w:t>
+      </w:r>
+      <m:oMath>
+        <m:r>
+          <w:rPr>
+            <w:rFonts w:ascii="Cambria Math" w:eastAsiaTheme="minorEastAsia" w:hAnsi="Cambria Math"/>
+          </w:rPr>
+          <m:t>bad pulls</m:t>
+        </m:r>
+      </m:oMath>
+      <w:r>
+        <w:rPr>
+          <w:rFonts w:eastAsiaTheme="minorEastAsia"/>
+        </w:rPr>
+        <w:t xml:space="preserve"> is defined as </w:t>
+      </w:r>
+      <m:oMath>
+        <m:r>
+          <w:rPr>
+            <w:rFonts w:ascii="Cambria Math" w:eastAsiaTheme="minorEastAsia" w:hAnsi="Cambria Math"/>
+          </w:rPr>
+          <m:t>(partial capture || small miss || large capture)</m:t>
+        </m:r>
+      </m:oMath>
+    </w:p>
+    <w:p>
+      <w:pPr>
         <w:pStyle w:val="Heading2"/>
       </w:pPr>
       <w:r>
@@ -491,8 +578,137 @@
       <w:r>
         <w:t>TODO</w:t>
       </w:r>
-      <w:bookmarkStart w:id="0" w:name="_GoBack"/>
-      <w:bookmarkEnd w:id="0"/>
+    </w:p>
+    <w:p>
+      <w:pPr>
+        <w:pStyle w:val="Heading1"/>
+      </w:pPr>
+      <w:r>
+        <w:lastRenderedPageBreak/>
+        <w:t>Analysis of an evolved CTRNN</w:t>
+      </w:r>
+    </w:p>
+    <w:p>
+      <w:r>
+        <w:rPr>
+          <w:noProof/>
+        </w:rPr>
+        <w:drawing>
+          <wp:inline distT="0" distB="0" distL="0" distR="0" wp14:anchorId="648C386A" wp14:editId="48E84957">
+            <wp:extent cx="5972810" cy="5505450"/>
+            <wp:effectExtent l="0" t="0" r="8890" b="0"/>
+            <wp:docPr id="1" name="Picture 1"/>
+            <wp:cNvGraphicFramePr>
+              <a:graphicFrameLocks xmlns:a="http://schemas.openxmlformats.org/drawingml/2006/main" noChangeAspect="1"/>
+            </wp:cNvGraphicFramePr>
+            <a:graphic xmlns:a="http://schemas.openxmlformats.org/drawingml/2006/main">
+              <a:graphicData uri="http://schemas.openxmlformats.org/drawingml/2006/picture">
+                <pic:pic xmlns:pic="http://schemas.openxmlformats.org/drawingml/2006/picture">
+                  <pic:nvPicPr>
+                    <pic:cNvPr id="1" name="ctrnn_standard_scenario.png"/>
+                    <pic:cNvPicPr/>
+                  </pic:nvPicPr>
+                  <pic:blipFill>
+                    <a:blip r:embed="rId6">
+                      <a:extLst>
+                        <a:ext uri="{28A0092B-C50C-407E-A947-70E740481C1C}">
+                          <a14:useLocalDpi xmlns:a14="http://schemas.microsoft.com/office/drawing/2010/main" val="0"/>
+                        </a:ext>
+                      </a:extLst>
+                    </a:blip>
+                    <a:stretch>
+                      <a:fillRect/>
+                    </a:stretch>
+                  </pic:blipFill>
+                  <pic:spPr>
+                    <a:xfrm>
+                      <a:off x="0" y="0"/>
+                      <a:ext cx="5972810" cy="5505450"/>
+                    </a:xfrm>
+                    <a:prstGeom prst="rect">
+                      <a:avLst/>
+                    </a:prstGeom>
+                  </pic:spPr>
+                </pic:pic>
+              </a:graphicData>
+            </a:graphic>
+          </wp:inline>
+        </w:drawing>
+      </w:r>
+    </w:p>
+    <w:p>
+      <w:r>
+        <w:t>Figure 2</w:t>
+      </w:r>
+      <w:r>
+        <w:t>: Visualization of an evolved CTRNN for the standard scenario. Blue edges: Negative weights. Red edges: Positive weights. Weak edge color means small magnitude. Weights with value 0 are not drawn.</w:t>
+      </w:r>
+    </w:p>
+    <w:p>
+      <w:r>
+        <w:t>H</w:t>
+      </w:r>
+      <w:r>
+        <w:t>idden0</w:t>
+      </w:r>
+      <w:r>
+        <w:t xml:space="preserve"> doesn’t send any signal directly to the output nodes</w:t>
+      </w:r>
+      <w:r>
+        <w:t>. I</w:t>
+      </w:r>
+      <w:r>
+        <w:t>t</w:t>
+      </w:r>
+      <w:r>
+        <w:t xml:space="preserve"> acts as a memory node that </w:t>
+      </w:r>
+      <w:r>
+        <w:t xml:space="preserve">of </w:t>
+      </w:r>
+      <w:r>
+        <w:t>feeds</w:t>
+      </w:r>
+      <w:r>
+        <w:t xml:space="preserve"> a representation of</w:t>
+      </w:r>
+      <w:r>
+        <w:t xml:space="preserve"> </w:t>
+      </w:r>
+      <w:r>
+        <w:t xml:space="preserve">its </w:t>
+      </w:r>
+      <w:r>
+        <w:t xml:space="preserve">state to </w:t>
+      </w:r>
+      <w:r>
+        <w:t>hidden2, which is the only hidden node that sends positive signals to the right motor output node.</w:t>
+      </w:r>
+      <w:r>
+        <w:t xml:space="preserve"> The middle shadow sensor, input2, has a strong weight to hidden0. In other words, whenever a shadow is cast on the middle of the agent, the state of hidden0 is “charged”, and this affects the signal that the other hidden nodes receive in the current time step and in the future.</w:t>
+      </w:r>
+    </w:p>
+    <w:p>
+      <w:r>
+        <w:t xml:space="preserve">Hidden1, hidden2 and hidden3 act as inhibitors. Whenever they send out signals, </w:t>
+      </w:r>
+      <w:r>
+        <w:t xml:space="preserve">leftwards </w:t>
+      </w:r>
+      <w:r>
+        <w:t>movement is inhibited. In case of high activation levels in hidden3, the agent will move right rather than left.</w:t>
+      </w:r>
+    </w:p>
+    <w:p>
+      <w:r>
+        <w:t xml:space="preserve">Hidden4 has a strong </w:t>
+      </w:r>
+      <w:r>
+        <w:t>weight</w:t>
+      </w:r>
+      <w:r>
+        <w:t xml:space="preserve"> to output0, which moves the agent to the left. This is probably the node that by default moves the agent to the left when it is looking for items.</w:t>
+      </w:r>
     </w:p>
     <w:sectPr>
       <w:pgSz w:w="12240" w:h="15840"/>
@@ -507,6 +723,118 @@
 <file path=word/numbering.xml><?xml version="1.0" encoding="utf-8"?>
 <w:numbering xmlns:wpc="http://schemas.microsoft.com/office/word/2010/wordprocessingCanvas" xmlns:cx="http://schemas.microsoft.com/office/drawing/2014/chartex" xmlns:cx1="http://schemas.microsoft.com/office/drawing/2015/9/8/chartex" xmlns:mc="http://schemas.openxmlformats.org/markup-compatibility/2006" xmlns:o="urn:schemas-microsoft-com:office:office" xmlns:r="http://schemas.openxmlformats.org/officeDocument/2006/relationships" xmlns:m="http://schemas.openxmlformats.org/officeDocument/2006/math" xmlns:v="urn:schemas-microsoft-com:vml" xmlns:wp14="http://schemas.microsoft.com/office/word/2010/wordprocessingDrawing" xmlns:wp="http://schemas.openxmlformats.org/drawingml/2006/wordprocessingDrawing" xmlns:w10="urn:schemas-microsoft-com:office:word" xmlns:w="http://schemas.openxmlformats.org/wordprocessingml/2006/main" xmlns:w14="http://schemas.microsoft.com/office/word/2010/wordml" xmlns:w15="http://schemas.microsoft.com/office/word/2012/wordml" xmlns:w16se="http://schemas.microsoft.com/office/word/2015/wordml/symex" xmlns:wpg="http://schemas.microsoft.com/office/word/2010/wordprocessingGroup" xmlns:wpi="http://schemas.microsoft.com/office/word/2010/wordprocessingInk" xmlns:wne="http://schemas.microsoft.com/office/word/2006/wordml" xmlns:wps="http://schemas.microsoft.com/office/word/2010/wordprocessingShape" mc:Ignorable="w14 w15 w16se wp14">
   <w:abstractNum w:abstractNumId="0" w15:restartNumberingAfterBreak="0">
+    <w:nsid w:val="08140EEE"/>
+    <w:multiLevelType w:val="hybridMultilevel"/>
+    <w:tmpl w:val="8954D698"/>
+    <w:lvl w:ilvl="0" w:tplc="047C7D5A">
+      <w:numFmt w:val="bullet"/>
+      <w:lvlText w:val=""/>
+      <w:lvlJc w:val="left"/>
+      <w:pPr>
+        <w:ind w:left="720" w:hanging="360"/>
+      </w:pPr>
+      <w:rPr>
+        <w:rFonts w:ascii="Symbol" w:eastAsiaTheme="minorHAnsi" w:hAnsi="Symbol" w:cstheme="minorBidi" w:hint="default"/>
+      </w:rPr>
+    </w:lvl>
+    <w:lvl w:ilvl="1" w:tplc="04090003" w:tentative="1">
+      <w:start w:val="1"/>
+      <w:numFmt w:val="bullet"/>
+      <w:lvlText w:val="o"/>
+      <w:lvlJc w:val="left"/>
+      <w:pPr>
+        <w:ind w:left="1440" w:hanging="360"/>
+      </w:pPr>
+      <w:rPr>
+        <w:rFonts w:ascii="Courier New" w:hAnsi="Courier New" w:cs="Courier New" w:hint="default"/>
+      </w:rPr>
+    </w:lvl>
+    <w:lvl w:ilvl="2" w:tplc="04090005" w:tentative="1">
+      <w:start w:val="1"/>
+      <w:numFmt w:val="bullet"/>
+      <w:lvlText w:val=""/>
+      <w:lvlJc w:val="left"/>
+      <w:pPr>
+        <w:ind w:left="2160" w:hanging="360"/>
+      </w:pPr>
+      <w:rPr>
+        <w:rFonts w:ascii="Wingdings" w:hAnsi="Wingdings" w:hint="default"/>
+      </w:rPr>
+    </w:lvl>
+    <w:lvl w:ilvl="3" w:tplc="04090001" w:tentative="1">
+      <w:start w:val="1"/>
+      <w:numFmt w:val="bullet"/>
+      <w:lvlText w:val=""/>
+      <w:lvlJc w:val="left"/>
+      <w:pPr>
+        <w:ind w:left="2880" w:hanging="360"/>
+      </w:pPr>
+      <w:rPr>
+        <w:rFonts w:ascii="Symbol" w:hAnsi="Symbol" w:hint="default"/>
+      </w:rPr>
+    </w:lvl>
+    <w:lvl w:ilvl="4" w:tplc="04090003" w:tentative="1">
+      <w:start w:val="1"/>
+      <w:numFmt w:val="bullet"/>
+      <w:lvlText w:val="o"/>
+      <w:lvlJc w:val="left"/>
+      <w:pPr>
+        <w:ind w:left="3600" w:hanging="360"/>
+      </w:pPr>
+      <w:rPr>
+        <w:rFonts w:ascii="Courier New" w:hAnsi="Courier New" w:cs="Courier New" w:hint="default"/>
+      </w:rPr>
+    </w:lvl>
+    <w:lvl w:ilvl="5" w:tplc="04090005" w:tentative="1">
+      <w:start w:val="1"/>
+      <w:numFmt w:val="bullet"/>
+      <w:lvlText w:val=""/>
+      <w:lvlJc w:val="left"/>
+      <w:pPr>
+        <w:ind w:left="4320" w:hanging="360"/>
+      </w:pPr>
+      <w:rPr>
+        <w:rFonts w:ascii="Wingdings" w:hAnsi="Wingdings" w:hint="default"/>
+      </w:rPr>
+    </w:lvl>
+    <w:lvl w:ilvl="6" w:tplc="04090001" w:tentative="1">
+      <w:start w:val="1"/>
+      <w:numFmt w:val="bullet"/>
+      <w:lvlText w:val=""/>
+      <w:lvlJc w:val="left"/>
+      <w:pPr>
+        <w:ind w:left="5040" w:hanging="360"/>
+      </w:pPr>
+      <w:rPr>
+        <w:rFonts w:ascii="Symbol" w:hAnsi="Symbol" w:hint="default"/>
+      </w:rPr>
+    </w:lvl>
+    <w:lvl w:ilvl="7" w:tplc="04090003" w:tentative="1">
+      <w:start w:val="1"/>
+      <w:numFmt w:val="bullet"/>
+      <w:lvlText w:val="o"/>
+      <w:lvlJc w:val="left"/>
+      <w:pPr>
+        <w:ind w:left="5760" w:hanging="360"/>
+      </w:pPr>
+      <w:rPr>
+        <w:rFonts w:ascii="Courier New" w:hAnsi="Courier New" w:cs="Courier New" w:hint="default"/>
+      </w:rPr>
+    </w:lvl>
+    <w:lvl w:ilvl="8" w:tplc="04090005" w:tentative="1">
+      <w:start w:val="1"/>
+      <w:numFmt w:val="bullet"/>
+      <w:lvlText w:val=""/>
+      <w:lvlJc w:val="left"/>
+      <w:pPr>
+        <w:ind w:left="6480" w:hanging="360"/>
+      </w:pPr>
+      <w:rPr>
+        <w:rFonts w:ascii="Wingdings" w:hAnsi="Wingdings" w:hint="default"/>
+      </w:rPr>
+    </w:lvl>
+  </w:abstractNum>
+  <w:abstractNum w:abstractNumId="1" w15:restartNumberingAfterBreak="0">
     <w:nsid w:val="118F4ED0"/>
     <w:multiLevelType w:val="hybridMultilevel"/>
     <w:tmpl w:val="161ECF3A"/>
@@ -619,6 +947,9 @@
     </w:lvl>
   </w:abstractNum>
   <w:num w:numId="1">
+    <w:abstractNumId w:val="1"/>
+  </w:num>
+  <w:num w:numId="2">
     <w:abstractNumId w:val="0"/>
   </w:num>
 </w:numbering>

</xml_diff>

<commit_message>
Update report for project 4. Almost shippable.
</commit_message>
<xml_diff>
--- a/project4/IT3708 Project 4.docx
+++ b/project4/IT3708 Project 4.docx
@@ -22,6 +22,8 @@
       <w:r>
         <w:t>Iver Jordal</w:t>
       </w:r>
+      <w:bookmarkStart w:id="0" w:name="_GoBack"/>
+      <w:bookmarkEnd w:id="0"/>
     </w:p>
     <w:p>
       <w:pPr>
@@ -417,12 +419,7 @@
         <w:t>the agent</w:t>
       </w:r>
       <w:r>
-        <w:t xml:space="preserve"> </w:t>
-      </w:r>
-      <w:bookmarkStart w:id="0" w:name="_GoBack"/>
-      <w:bookmarkEnd w:id="0"/>
-      <w:r>
-        <w:t>doesn’t always pull in this situation. If the agent has memorized that it is fleeing from a large object, it does not pull in when it senses this pattern. One other situation</w:t>
+        <w:t xml:space="preserve"> doesn’t always pull in this situation. If the agent has memorized that it is fleeing from a large object, it does not pull in when it senses this pattern. One other situation</w:t>
       </w:r>
       <w:r>
         <w:t xml:space="preserve"> related to pattern c), which highlights a weakness:</w:t>
@@ -571,12 +568,64 @@
         <w:pStyle w:val="Heading2"/>
       </w:pPr>
       <w:r>
+        <w:lastRenderedPageBreak/>
         <w:t>No-wrap scenario</w:t>
       </w:r>
     </w:p>
     <w:p>
       <w:r>
-        <w:t>TODO</w:t>
+        <w:t>This agent’s main purpose is to learn how to scan the</w:t>
+      </w:r>
+      <w:r>
+        <w:t xml:space="preserve"> entire</w:t>
+      </w:r>
+      <w:r>
+        <w:t xml:space="preserve"> world when there’s a “wall” on each side that stops it. It has a wall sensor on each side. Indeed, </w:t>
+      </w:r>
+      <w:r>
+        <w:t>the agent</w:t>
+      </w:r>
+      <w:r>
+        <w:t xml:space="preserve"> has learned to move in the opposite direction when it hits a wall.</w:t>
+      </w:r>
+      <w:r>
+        <w:t xml:space="preserve"> If bouncing from the left wall, it keeps moving right</w:t>
+      </w:r>
+      <w:r>
+        <w:t xml:space="preserve"> for at least half of the world’s width, before it starts moving </w:t>
+      </w:r>
+      <w:r>
+        <w:t>left again</w:t>
+      </w:r>
+      <w:r>
+        <w:t xml:space="preserve">. Optimally, the agent should have remembered the </w:t>
+      </w:r>
+      <w:r>
+        <w:t xml:space="preserve">left </w:t>
+      </w:r>
+      <w:r>
+        <w:t>wall hit for a longer time and kept moving</w:t>
+      </w:r>
+      <w:r>
+        <w:t xml:space="preserve"> right until it’d </w:t>
+      </w:r>
+      <w:r>
+        <w:t>find an item.</w:t>
+      </w:r>
+      <w:r>
+        <w:t xml:space="preserve"> However, it has learned the optimal technique for the opposite wall: When it bounces from the right wall, it can correctly keep moving left for the entire world or until it finds an item. When</w:t>
+      </w:r>
+      <w:r>
+        <w:t xml:space="preserve"> it finds an item, it reacts accordingly. I</w:t>
+      </w:r>
+      <w:r>
+        <w:t>t is able to catch most small objects (size 1-3). For these small items, the agent uses the well-known jiggly technique to move back and forth to stay in place below the item. It has problems with distinguishing between objects of size 4 and larger objects, though. The reason why it fears objects of size 4 is</w:t>
+      </w:r>
+      <w:r>
+        <w:t xml:space="preserve"> probably</w:t>
+      </w:r>
+      <w:r>
+        <w:t xml:space="preserve"> that it has learned to avoid large objects, and items of size 4 can look pretty much like larger objects.</w:t>
       </w:r>
     </w:p>
     <w:p>
@@ -584,7 +633,6 @@
         <w:pStyle w:val="Heading1"/>
       </w:pPr>
       <w:r>
-        <w:lastRenderedPageBreak/>
         <w:t>Analysis of an evolved CTRNN</w:t>
       </w:r>
     </w:p>
@@ -638,6 +686,7 @@
     </w:p>
     <w:p>
       <w:r>
+        <w:lastRenderedPageBreak/>
         <w:t>Figure 2</w:t>
       </w:r>
       <w:r>

</xml_diff>

<commit_message>
Finish project 4 report
</commit_message>
<xml_diff>
--- a/project4/IT3708 Project 4.docx
+++ b/project4/IT3708 Project 4.docx
@@ -91,7 +91,25 @@
         <w:rPr>
           <w:rFonts w:eastAsiaTheme="minorEastAsia"/>
         </w:rPr>
-        <w:t>regarding the bit chunk as binary number in the range [0, 255]. I didn’t use that because bit flips could shake up the weights too much and the crossover operation didn’t work so well.</w:t>
+        <w:t xml:space="preserve">regarding the bit chunk as binary number in the range [0, 255]. I </w:t>
+      </w:r>
+      <w:r>
+        <w:rPr>
+          <w:rFonts w:eastAsiaTheme="minorEastAsia"/>
+        </w:rPr>
+        <w:t>ended up not using</w:t>
+      </w:r>
+      <w:r>
+        <w:rPr>
+          <w:rFonts w:eastAsiaTheme="minorEastAsia"/>
+        </w:rPr>
+        <w:t xml:space="preserve"> that because bit flips could shake up the weights too much and the crossove</w:t>
+      </w:r>
+      <w:r>
+        <w:rPr>
+          <w:rFonts w:eastAsiaTheme="minorEastAsia"/>
+        </w:rPr>
+        <w:t>r operation didn’t work so well with the representation.</w:t>
       </w:r>
     </w:p>
     <w:p>
@@ -104,7 +122,13 @@
     </w:p>
     <w:p>
       <w:r>
-        <w:t xml:space="preserve">The CTRNN is implemented as a class in Python. It can be initialized with a given number of input nodes, hidden nodes and output nodes. Then its weights can be set (based on the phenotype described above). The CTRNN has an </w:t>
+        <w:t xml:space="preserve">The CTRNN is implemented as a class in Python. It can be initialized with a given number of input nodes, hidden nodes and output nodes. Then its weights can be set (based on the phenotype described </w:t>
+      </w:r>
+      <w:r>
+        <w:t>earlier</w:t>
+      </w:r>
+      <w:r>
+        <w:t xml:space="preserve">). The CTRNN has an </w:t>
       </w:r>
       <w:r>
         <w:rPr>
@@ -120,10 +144,25 @@
       <w:r>
         <w:t>In more detail: First the input buffer is populated with sensor data, then the internal states of the hidden layer is computed. Based on this the output buffer of the hidden layer is computed. Finally the values for the output nodes are computed. The math that is used to compute the internal states and output values is based on the explanation in part 3 of the assignment text.</w:t>
       </w:r>
-    </w:p>
-    <w:p>
-      <w:r>
-        <w:t>I’ve found that recurrence in the output layer generally made the agent performance worse. I’ve been told that it was okay to customize the topology of my CTRNN and that it was okay to have recurrence only in the hidden layer.</w:t>
+      <w:r>
+        <w:t xml:space="preserve"> For more details see the code.</w:t>
+      </w:r>
+    </w:p>
+    <w:p>
+      <w:r>
+        <w:t xml:space="preserve">I’ve found that recurrence in the output layer generally made the agent performance worse. I’ve been told that it </w:t>
+      </w:r>
+      <w:r>
+        <w:t>is</w:t>
+      </w:r>
+      <w:r>
+        <w:t xml:space="preserve"> okay to customize the topology of my CTRNN and that it </w:t>
+      </w:r>
+      <w:r>
+        <w:t>is also</w:t>
+      </w:r>
+      <w:r>
+        <w:t xml:space="preserve"> okay to have recurrence only in the hidden layer.</w:t>
       </w:r>
       <w:r>
         <w:t xml:space="preserve"> </w:t>
@@ -132,23 +171,44 @@
         <w:t>So, adhering to Occam’s razor, I’ve decided to have only have recurrence in the hidden layer.</w:t>
       </w:r>
       <w:r>
-        <w:t xml:space="preserve"> One other customization is that I have fi</w:t>
+        <w:t xml:space="preserve"> One other </w:t>
+      </w:r>
+      <w:r>
+        <w:t>deviation from the suggested topology</w:t>
+      </w:r>
+      <w:r>
+        <w:t xml:space="preserve"> is that I have fi</w:t>
       </w:r>
       <w:r>
         <w:t>ve hidden nodes</w:t>
       </w:r>
       <w:r>
-        <w:t xml:space="preserve"> instead of two, because that improves the agent.</w:t>
-      </w:r>
-    </w:p>
-    <w:p>
-      <w:pPr>
-        <w:rPr>
-          <w:rFonts w:eastAsiaTheme="minorEastAsia"/>
-        </w:rPr>
-      </w:pPr>
-      <w:r>
-        <w:t xml:space="preserve">The Agent class, which owns the CTRNN instance, is responsible for </w:t>
+        <w:t xml:space="preserve"> instead of two, </w:t>
+      </w:r>
+      <w:r>
+        <w:t>because that yields better agents more easily.</w:t>
+      </w:r>
+    </w:p>
+    <w:p>
+      <w:pPr>
+        <w:rPr>
+          <w:rFonts w:eastAsiaTheme="minorEastAsia"/>
+        </w:rPr>
+      </w:pPr>
+      <w:r>
+        <w:t xml:space="preserve">The Agent class, which </w:t>
+      </w:r>
+      <w:r>
+        <w:t>“</w:t>
+      </w:r>
+      <w:r>
+        <w:t>owns</w:t>
+      </w:r>
+      <w:r>
+        <w:t>”</w:t>
+      </w:r>
+      <w:r>
+        <w:t xml:space="preserve"> the CTRNN instance, is responsible for </w:t>
       </w:r>
       <w:r>
         <w:t>interpreting the output from the CTRNN</w:t>
@@ -232,6 +292,12 @@
           <m:t>0.5</m:t>
         </m:r>
       </m:oMath>
+      <w:r>
+        <w:rPr>
+          <w:rFonts w:eastAsiaTheme="minorEastAsia"/>
+        </w:rPr>
+        <w:t>.</w:t>
+      </w:r>
     </w:p>
     <w:p>
       <w:pPr>
@@ -263,32 +329,32 @@
         <w:t>henever the item is of size 4 the agent</w:t>
       </w:r>
       <w:r>
-        <w:t xml:space="preserve"> becomes more sceptical because it looks more like those large objects that should be avoided. </w:t>
+        <w:t xml:space="preserve"> becomes more sceptical because it looks more like those large objects that should be avoided. Sometimes it stops to catch the item, but on other occasions it </w:t>
+      </w:r>
+      <w:r>
+        <w:t xml:space="preserve">misjudges the item and </w:t>
+      </w:r>
+      <w:r>
+        <w:t>moves</w:t>
+      </w:r>
+      <w:r>
+        <w:t xml:space="preserve"> past it</w:t>
+      </w:r>
+      <w:r>
+        <w:t xml:space="preserve">. </w:t>
+      </w:r>
+      <w:r>
+        <w:t>For large items (size 5 or 6) the agent</w:t>
+      </w:r>
+      <w:r>
+        <w:t xml:space="preserve"> jiggly scans both ends of the objects for a few time steps until it decides to quickly flee to the left.</w:t>
+      </w:r>
+      <w:r>
+        <w:t xml:space="preserve"> After </w:t>
       </w:r>
       <w:r>
         <w:lastRenderedPageBreak/>
-        <w:t xml:space="preserve">Sometimes it stops to catch the item, but on other occasions it </w:t>
-      </w:r>
-      <w:r>
-        <w:t xml:space="preserve">misjudges the item and </w:t>
-      </w:r>
-      <w:r>
-        <w:t>moves</w:t>
-      </w:r>
-      <w:r>
-        <w:t xml:space="preserve"> past it</w:t>
-      </w:r>
-      <w:r>
-        <w:t xml:space="preserve">. </w:t>
-      </w:r>
-      <w:r>
-        <w:t>For large items (size 5 or 6) the agent</w:t>
-      </w:r>
-      <w:r>
-        <w:t xml:space="preserve"> jiggly scans both ends of the objects for a few time steps until it decides to quickly flee to the left.</w:t>
-      </w:r>
-      <w:r>
-        <w:t xml:space="preserve"> After it has </w:t>
+        <w:t xml:space="preserve">it has </w:t>
       </w:r>
       <w:r>
         <w:t xml:space="preserve">safely </w:t>
@@ -300,7 +366,13 @@
         <w:t xml:space="preserve"> again</w:t>
       </w:r>
       <w:r>
-        <w:t>. This is good because it delays the agent so it won’t rediscover the same item after wrapping around. In some cases, when the agent discovers a large item late, it is only able to partially avoid it.</w:t>
+        <w:t>. This is good because it delays the agent so it won’t rediscover the same item after wrapping around</w:t>
+      </w:r>
+      <w:r>
+        <w:t xml:space="preserve"> the world</w:t>
+      </w:r>
+      <w:r>
+        <w:t>. In some cases, when the agent discovers a large item late, it is only able to partially avoid it.</w:t>
       </w:r>
       <w:r>
         <w:t xml:space="preserve"> </w:t>
@@ -334,10 +406,37 @@
     </w:p>
     <w:p>
       <w:r>
-        <w:t>By default the agent moves 3 steps to the right. Whenever it starts sensing shadow on its rightmost cells, it spends a few time steps trying to learn whether the item is large or not. Then, if the item is large, it moves past the item. Otherwise it simply pulls the object. Sometimes the agent does not stop when it senses a small agent. It depends on which of the cells are shadowed. In other words, the agent</w:t>
-      </w:r>
-      <w:r>
-        <w:t>’s behavior scanning behavior still has room for improvement. However, in the pull scenario the most important thing is that the agent learns when it is smart to pull and when it is not.</w:t>
+        <w:t xml:space="preserve">By default the agent moves 3 steps to the right. Whenever it starts sensing shadow on its rightmost cells, it spends a few time steps </w:t>
+      </w:r>
+      <w:r>
+        <w:t xml:space="preserve">moving back and forth, </w:t>
+      </w:r>
+      <w:r>
+        <w:t xml:space="preserve">trying to learn whether the item is large or not. Then, if the item is </w:t>
+      </w:r>
+      <w:r>
+        <w:t xml:space="preserve">found to be </w:t>
+      </w:r>
+      <w:r>
+        <w:t xml:space="preserve">large, </w:t>
+      </w:r>
+      <w:r>
+        <w:t>the agent</w:t>
+      </w:r>
+      <w:r>
+        <w:t xml:space="preserve"> moves past the item. Otherwise it </w:t>
+      </w:r>
+      <w:r>
+        <w:t>decides to pull</w:t>
+      </w:r>
+      <w:r>
+        <w:t xml:space="preserve"> the object. Sometimes the agent does not stop when it senses a small agent. It depends on which of the cells are shadowed. In other words, the agent</w:t>
+      </w:r>
+      <w:r>
+        <w:t>’s scanning behavior still has room for improvement.</w:t>
+      </w:r>
+      <w:r>
+        <w:t xml:space="preserve"> </w:t>
       </w:r>
     </w:p>
     <w:p>
@@ -419,10 +518,16 @@
         <w:t>the agent</w:t>
       </w:r>
       <w:r>
-        <w:t xml:space="preserve"> doesn’t always pull in this situation. If the agent has memorized that it is fleeing from a large object, it does not pull in when it senses this pattern. One other situation</w:t>
-      </w:r>
-      <w:r>
-        <w:t xml:space="preserve"> related to pattern c), which highlights a weakness:</w:t>
+        <w:t xml:space="preserve"> doesn’t always pull in this situation. If the agent has memorized that it is fleeing from a large object, it does not pull when it senses this pattern. One other situation</w:t>
+      </w:r>
+      <w:r>
+        <w:t xml:space="preserve"> related to pattern c), which highlights a </w:t>
+      </w:r>
+      <w:r>
+        <w:t xml:space="preserve">subtle </w:t>
+      </w:r>
+      <w:r>
+        <w:t>weakness:</w:t>
       </w:r>
     </w:p>
     <w:p>
@@ -434,7 +539,19 @@
         </w:numPr>
       </w:pPr>
       <w:r>
-        <w:t>The agent has learned/memorized that the item is small (size 4) and pulls the item</w:t>
+        <w:t xml:space="preserve">The agent has </w:t>
+      </w:r>
+      <w:r>
+        <w:t xml:space="preserve">understood and </w:t>
+      </w:r>
+      <w:r>
+        <w:t>memorized that the item is small (size 4)</w:t>
+      </w:r>
+      <w:r>
+        <w:t>,</w:t>
+      </w:r>
+      <w:r>
+        <w:t xml:space="preserve"> and pulls the item</w:t>
       </w:r>
     </w:p>
     <w:p>
@@ -473,7 +590,13 @@
         </w:numPr>
       </w:pPr>
       <w:r>
-        <w:t>The agent pulls the large object, because it is still in a “this item is small, let’s pull it” kind of state</w:t>
+        <w:t xml:space="preserve">The agent pulls the large object, because it is still in a “this </w:t>
+      </w:r>
+      <w:r>
+        <w:t>item is small, I’ll</w:t>
+      </w:r>
+      <w:r>
+        <w:t xml:space="preserve"> pull it” kind of state</w:t>
       </w:r>
     </w:p>
     <w:p>
@@ -568,64 +691,478 @@
         <w:pStyle w:val="Heading2"/>
       </w:pPr>
       <w:r>
+        <w:t>No-wrap scenario</w:t>
+      </w:r>
+    </w:p>
+    <w:p>
+      <w:r>
+        <w:t>This agent’s main purpose is to learn how to scan the</w:t>
+      </w:r>
+      <w:r>
+        <w:t xml:space="preserve"> entire</w:t>
+      </w:r>
+      <w:r>
+        <w:t xml:space="preserve"> world when there’s a “wall” on each side that stops it. It has a wall sensor on each side. Indeed, </w:t>
+      </w:r>
+      <w:r>
+        <w:t>the agent</w:t>
+      </w:r>
+      <w:r>
+        <w:t xml:space="preserve"> has learned to move in the opposite direction when it hits a wall.</w:t>
+      </w:r>
+      <w:r>
+        <w:t xml:space="preserve"> When</w:t>
+      </w:r>
+      <w:r>
+        <w:t xml:space="preserve"> </w:t>
+      </w:r>
+      <w:r>
+        <w:t>“</w:t>
+      </w:r>
+      <w:r>
+        <w:t>bouncing</w:t>
+      </w:r>
+      <w:r>
+        <w:t>”</w:t>
+      </w:r>
+      <w:r>
+        <w:t xml:space="preserve"> from the left wall, it keeps moving right</w:t>
+      </w:r>
+      <w:r>
+        <w:t xml:space="preserve"> for at least half of the world’s width</w:t>
+      </w:r>
+      <w:r>
+        <w:t xml:space="preserve"> (if no item is seen)</w:t>
+      </w:r>
+      <w:r>
+        <w:t xml:space="preserve">, before it starts moving </w:t>
+      </w:r>
+      <w:r>
+        <w:t>left again</w:t>
+      </w:r>
+      <w:r>
+        <w:t xml:space="preserve">. Optimally, the agent should have remembered the </w:t>
+      </w:r>
+      <w:r>
+        <w:t xml:space="preserve">left </w:t>
+      </w:r>
+      <w:r>
+        <w:t>wall hit for a longer time and kept moving</w:t>
+      </w:r>
+      <w:r>
+        <w:t xml:space="preserve"> right until it’d </w:t>
+      </w:r>
+      <w:r>
+        <w:t>find an item</w:t>
+      </w:r>
+      <w:r>
+        <w:t xml:space="preserve"> on the rightmost side of the world</w:t>
+      </w:r>
+      <w:r>
+        <w:t>.</w:t>
+      </w:r>
+      <w:r>
+        <w:t xml:space="preserve"> </w:t>
+      </w:r>
+      <w:r>
+        <w:t>Luckily</w:t>
+      </w:r>
+      <w:r>
+        <w:t>, it has learned the optimal technique for the opposite wall: When it bounces from the right wall, it correctly keep</w:t>
+      </w:r>
+      <w:r>
+        <w:t>s</w:t>
+      </w:r>
+      <w:r>
+        <w:t xml:space="preserve"> moving left </w:t>
+      </w:r>
+      <w:r>
+        <w:t xml:space="preserve">until it either hits the left wall or senses </w:t>
+      </w:r>
+      <w:r>
+        <w:t>an item. When</w:t>
+      </w:r>
+      <w:r>
+        <w:t xml:space="preserve"> it finds an item, it reacts accordingly. I</w:t>
+      </w:r>
+      <w:r>
+        <w:t xml:space="preserve">t is able to catch most small objects (size 1-3). For these small items, the agent uses the </w:t>
+      </w:r>
+      <w:r>
+        <w:t>previously mentioned</w:t>
+      </w:r>
+      <w:r>
+        <w:t xml:space="preserve"> jiggly technique to move back and forth to </w:t>
+      </w:r>
+      <w:r>
+        <w:t xml:space="preserve">stay </w:t>
+      </w:r>
+      <w:r>
+        <w:t>below the item. It has</w:t>
+      </w:r>
+      <w:r>
+        <w:t xml:space="preserve"> some</w:t>
+      </w:r>
+      <w:r>
+        <w:t xml:space="preserve"> </w:t>
+      </w:r>
+      <w:r>
+        <w:t>difficulties</w:t>
+      </w:r>
+      <w:r>
+        <w:t xml:space="preserve"> with distinguishing between objects of size 4 and larger objects, though. The reason why it fears objects of size 4 is</w:t>
+      </w:r>
+      <w:r>
+        <w:t xml:space="preserve"> probably</w:t>
+      </w:r>
+      <w:r>
+        <w:t xml:space="preserve"> that it has learned to avoid large objects, and items of size 4 can look pretty much like larger objects.</w:t>
+      </w:r>
+    </w:p>
+    <w:p>
+      <w:pPr>
+        <w:rPr>
+          <w:rFonts w:eastAsiaTheme="minorEastAsia"/>
+        </w:rPr>
+      </w:pPr>
+      <w:r>
         <w:lastRenderedPageBreak/>
-        <w:t>No-wrap scenario</w:t>
-      </w:r>
-    </w:p>
-    <w:p>
-      <w:r>
-        <w:t>This agent’s main purpose is to learn how to scan the</w:t>
-      </w:r>
-      <w:r>
-        <w:t xml:space="preserve"> entire</w:t>
-      </w:r>
-      <w:r>
-        <w:t xml:space="preserve"> world when there’s a “wall” on each side that stops it. It has a wall sensor on each side. Indeed, </w:t>
-      </w:r>
-      <w:r>
-        <w:t>the agent</w:t>
-      </w:r>
-      <w:r>
-        <w:t xml:space="preserve"> has learned to move in the opposite direction when it hits a wall.</w:t>
-      </w:r>
-      <w:r>
-        <w:t xml:space="preserve"> If bouncing from the left wall, it keeps moving right</w:t>
-      </w:r>
-      <w:r>
-        <w:t xml:space="preserve"> for at least half of the world’s width, before it starts moving </w:t>
-      </w:r>
-      <w:r>
-        <w:t>left again</w:t>
-      </w:r>
-      <w:r>
-        <w:t xml:space="preserve">. Optimally, the agent should have remembered the </w:t>
-      </w:r>
-      <w:r>
-        <w:t xml:space="preserve">left </w:t>
-      </w:r>
-      <w:r>
-        <w:t>wall hit for a longer time and kept moving</w:t>
-      </w:r>
-      <w:r>
-        <w:t xml:space="preserve"> right until it’d </w:t>
-      </w:r>
-      <w:r>
-        <w:t>find an item.</w:t>
-      </w:r>
-      <w:r>
-        <w:t xml:space="preserve"> However, it has learned the optimal technique for the opposite wall: When it bounces from the right wall, it can correctly keep moving left for the entire world or until it finds an item. When</w:t>
-      </w:r>
-      <w:r>
-        <w:t xml:space="preserve"> it finds an item, it reacts accordingly. I</w:t>
-      </w:r>
-      <w:r>
-        <w:t>t is able to catch most small objects (size 1-3). For these small items, the agent uses the well-known jiggly technique to move back and forth to stay in place below the item. It has problems with distinguishing between objects of size 4 and larger objects, though. The reason why it fears objects of size 4 is</w:t>
-      </w:r>
-      <w:r>
-        <w:t xml:space="preserve"> probably</w:t>
-      </w:r>
-      <w:r>
-        <w:t xml:space="preserve"> that it has learned to avoid large objects, and items of size 4 can look pretty much like larger objects.</w:t>
+        <w:t>Fitness function:</w:t>
+      </w:r>
+      <m:oMath>
+        <m:r>
+          <w:rPr>
+            <w:rFonts w:ascii="Cambria Math" w:hAnsi="Cambria Math"/>
+          </w:rPr>
+          <m:t xml:space="preserve"> </m:t>
+        </m:r>
+        <m:r>
+          <w:rPr>
+            <w:rFonts w:ascii="Cambria Math" w:hAnsi="Cambria Math"/>
+          </w:rPr>
+          <m:t>2</m:t>
+        </m:r>
+        <m:r>
+          <w:rPr>
+            <w:rFonts w:ascii="Cambria Math" w:hAnsi="Cambria Math"/>
+          </w:rPr>
+          <m:t xml:space="preserve"> * small captures + 1.5 * large misses </m:t>
+        </m:r>
+        <m:r>
+          <w:rPr>
+            <w:rFonts w:ascii="Cambria Math" w:hAnsi="Cambria Math"/>
+          </w:rPr>
+          <m:t>–</m:t>
+        </m:r>
+        <m:r>
+          <w:rPr>
+            <w:rFonts w:ascii="Cambria Math" w:hAnsi="Cambria Math"/>
+          </w:rPr>
+          <m:t xml:space="preserve"> 3 * partial captures </m:t>
+        </m:r>
+        <m:r>
+          <w:rPr>
+            <w:rFonts w:ascii="Cambria Math" w:hAnsi="Cambria Math"/>
+          </w:rPr>
+          <m:t>–</m:t>
+        </m:r>
+        <m:r>
+          <w:rPr>
+            <w:rFonts w:ascii="Cambria Math" w:hAnsi="Cambria Math"/>
+          </w:rPr>
+          <m:t xml:space="preserve"> 3 * small misses </m:t>
+        </m:r>
+        <m:r>
+          <w:rPr>
+            <w:rFonts w:ascii="Cambria Math" w:hAnsi="Cambria Math"/>
+          </w:rPr>
+          <m:t>–</m:t>
+        </m:r>
+        <m:r>
+          <w:rPr>
+            <w:rFonts w:ascii="Cambria Math" w:hAnsi="Cambria Math"/>
+          </w:rPr>
+          <m:t xml:space="preserve"> 3 * large captures</m:t>
+        </m:r>
+        <m:r>
+          <w:rPr>
+            <w:rFonts w:ascii="Cambria Math" w:hAnsi="Cambria Math"/>
+          </w:rPr>
+          <m:t>+1* placement reward</m:t>
+        </m:r>
+      </m:oMath>
+    </w:p>
+    <w:p>
+      <w:pPr>
+        <w:rPr>
+          <w:rFonts w:eastAsiaTheme="minorEastAsia"/>
+        </w:rPr>
+      </w:pPr>
+      <w:r>
+        <w:rPr>
+          <w:rFonts w:eastAsiaTheme="minorEastAsia"/>
+        </w:rPr>
+        <w:t xml:space="preserve">Where </w:t>
+      </w:r>
+      <m:oMath>
+        <m:r>
+          <w:rPr>
+            <w:rFonts w:ascii="Cambria Math" w:eastAsiaTheme="minorEastAsia" w:hAnsi="Cambria Math"/>
+          </w:rPr>
+          <m:t>placement reward</m:t>
+        </m:r>
+      </m:oMath>
+      <w:r>
+        <w:rPr>
+          <w:rFonts w:eastAsiaTheme="minorEastAsia"/>
+        </w:rPr>
+        <w:t xml:space="preserve"> is calculated as follows:</w:t>
+      </w:r>
+    </w:p>
+    <w:p>
+      <w:pPr>
+        <w:rPr>
+          <w:rFonts w:eastAsiaTheme="minorEastAsia"/>
+        </w:rPr>
+      </w:pPr>
+      <m:oMathPara>
+        <m:oMath>
+          <m:r>
+            <w:rPr>
+              <w:rFonts w:ascii="Cambria Math" w:eastAsiaTheme="minorEastAsia" w:hAnsi="Cambria Math"/>
+            </w:rPr>
+            <m:t>left proportion=</m:t>
+          </m:r>
+          <m:sSub>
+            <m:sSubPr>
+              <m:ctrlPr>
+                <w:rPr>
+                  <w:rFonts w:ascii="Cambria Math" w:eastAsiaTheme="minorEastAsia" w:hAnsi="Cambria Math"/>
+                  <w:i/>
+                </w:rPr>
+              </m:ctrlPr>
+            </m:sSubPr>
+            <m:e>
+              <m:r>
+                <w:rPr>
+                  <w:rFonts w:ascii="Cambria Math" w:eastAsiaTheme="minorEastAsia" w:hAnsi="Cambria Math"/>
+                </w:rPr>
+                <m:t>x</m:t>
+              </m:r>
+            </m:e>
+            <m:sub>
+              <m:r>
+                <w:rPr>
+                  <w:rFonts w:ascii="Cambria Math" w:eastAsiaTheme="minorEastAsia" w:hAnsi="Cambria Math"/>
+                </w:rPr>
+                <m:t>l</m:t>
+              </m:r>
+            </m:sub>
+          </m:sSub>
+          <m:r>
+            <w:rPr>
+              <w:rFonts w:ascii="Cambria Math" w:eastAsiaTheme="minorEastAsia" w:hAnsi="Cambria Math"/>
+            </w:rPr>
+            <m:t>/(</m:t>
+          </m:r>
+          <m:sSub>
+            <m:sSubPr>
+              <m:ctrlPr>
+                <w:rPr>
+                  <w:rFonts w:ascii="Cambria Math" w:eastAsiaTheme="minorEastAsia" w:hAnsi="Cambria Math"/>
+                  <w:i/>
+                </w:rPr>
+              </m:ctrlPr>
+            </m:sSubPr>
+            <m:e>
+              <m:r>
+                <w:rPr>
+                  <w:rFonts w:ascii="Cambria Math" w:eastAsiaTheme="minorEastAsia" w:hAnsi="Cambria Math"/>
+                </w:rPr>
+                <m:t>x</m:t>
+              </m:r>
+            </m:e>
+            <m:sub>
+              <m:r>
+                <w:rPr>
+                  <w:rFonts w:ascii="Cambria Math" w:eastAsiaTheme="minorEastAsia" w:hAnsi="Cambria Math"/>
+                </w:rPr>
+                <m:t>l</m:t>
+              </m:r>
+            </m:sub>
+          </m:sSub>
+          <m:r>
+            <w:rPr>
+              <w:rFonts w:ascii="Cambria Math" w:eastAsiaTheme="minorEastAsia" w:hAnsi="Cambria Math"/>
+            </w:rPr>
+            <m:t>+</m:t>
+          </m:r>
+          <m:sSub>
+            <m:sSubPr>
+              <m:ctrlPr>
+                <w:rPr>
+                  <w:rFonts w:ascii="Cambria Math" w:eastAsiaTheme="minorEastAsia" w:hAnsi="Cambria Math"/>
+                  <w:i/>
+                </w:rPr>
+              </m:ctrlPr>
+            </m:sSubPr>
+            <m:e>
+              <m:r>
+                <w:rPr>
+                  <w:rFonts w:ascii="Cambria Math" w:eastAsiaTheme="minorEastAsia" w:hAnsi="Cambria Math"/>
+                </w:rPr>
+                <m:t>x</m:t>
+              </m:r>
+            </m:e>
+            <m:sub>
+              <m:r>
+                <w:rPr>
+                  <w:rFonts w:ascii="Cambria Math" w:eastAsiaTheme="minorEastAsia" w:hAnsi="Cambria Math"/>
+                </w:rPr>
+                <m:t>r</m:t>
+              </m:r>
+            </m:sub>
+          </m:sSub>
+          <m:r>
+            <w:rPr>
+              <w:rFonts w:ascii="Cambria Math" w:eastAsiaTheme="minorEastAsia" w:hAnsi="Cambria Math"/>
+            </w:rPr>
+            <m:t>)</m:t>
+          </m:r>
+        </m:oMath>
+      </m:oMathPara>
+    </w:p>
+    <w:p>
+      <w:pPr>
+        <w:rPr>
+          <w:rFonts w:eastAsiaTheme="minorEastAsia"/>
+        </w:rPr>
+      </w:pPr>
+      <m:oMathPara>
+        <m:oMath>
+          <m:r>
+            <w:rPr>
+              <w:rFonts w:ascii="Cambria Math" w:eastAsiaTheme="minorEastAsia" w:hAnsi="Cambria Math"/>
+            </w:rPr>
+            <m:t>deviation=abs</m:t>
+          </m:r>
+          <m:d>
+            <m:dPr>
+              <m:ctrlPr>
+                <w:rPr>
+                  <w:rFonts w:ascii="Cambria Math" w:eastAsiaTheme="minorEastAsia" w:hAnsi="Cambria Math"/>
+                  <w:i/>
+                </w:rPr>
+              </m:ctrlPr>
+            </m:dPr>
+            <m:e>
+              <m:r>
+                <w:rPr>
+                  <w:rFonts w:ascii="Cambria Math" w:eastAsiaTheme="minorEastAsia" w:hAnsi="Cambria Math"/>
+                </w:rPr>
+                <m:t>0.5-left proportion</m:t>
+              </m:r>
+            </m:e>
+          </m:d>
+        </m:oMath>
+      </m:oMathPara>
+    </w:p>
+    <w:p>
+      <w:pPr>
+        <w:rPr>
+          <w:rFonts w:eastAsiaTheme="minorEastAsia"/>
+        </w:rPr>
+      </w:pPr>
+      <m:oMathPara>
+        <m:oMath>
+          <m:r>
+            <w:rPr>
+              <w:rFonts w:ascii="Cambria Math" w:eastAsiaTheme="minorEastAsia" w:hAnsi="Cambria Math"/>
+            </w:rPr>
+            <m:t>placement reward=15/(1+5*deviation)</m:t>
+          </m:r>
+        </m:oMath>
+      </m:oMathPara>
+    </w:p>
+    <w:p>
+      <w:pPr>
+        <w:rPr>
+          <w:rFonts w:eastAsiaTheme="minorEastAsia"/>
+        </w:rPr>
+      </w:pPr>
+      <w:r>
+        <w:rPr>
+          <w:rFonts w:eastAsiaTheme="minorEastAsia"/>
+        </w:rPr>
+        <w:t xml:space="preserve">Where </w:t>
+      </w:r>
+      <m:oMath>
+        <m:sSub>
+          <m:sSubPr>
+            <m:ctrlPr>
+              <w:rPr>
+                <w:rFonts w:ascii="Cambria Math" w:eastAsiaTheme="minorEastAsia" w:hAnsi="Cambria Math"/>
+                <w:i/>
+              </w:rPr>
+            </m:ctrlPr>
+          </m:sSubPr>
+          <m:e>
+            <m:r>
+              <w:rPr>
+                <w:rFonts w:ascii="Cambria Math" w:eastAsiaTheme="minorEastAsia" w:hAnsi="Cambria Math"/>
+              </w:rPr>
+              <m:t>x</m:t>
+            </m:r>
+          </m:e>
+          <m:sub>
+            <m:r>
+              <w:rPr>
+                <w:rFonts w:ascii="Cambria Math" w:eastAsiaTheme="minorEastAsia" w:hAnsi="Cambria Math"/>
+              </w:rPr>
+              <m:t>l</m:t>
+            </m:r>
+          </m:sub>
+        </m:sSub>
+      </m:oMath>
+      <w:r>
+        <w:rPr>
+          <w:rFonts w:eastAsiaTheme="minorEastAsia"/>
+        </w:rPr>
+        <w:t xml:space="preserve"> is the number of timesteps the agent was in the left half of the world and </w:t>
+      </w:r>
+      <m:oMath>
+        <m:sSub>
+          <m:sSubPr>
+            <m:ctrlPr>
+              <w:rPr>
+                <w:rFonts w:ascii="Cambria Math" w:eastAsiaTheme="minorEastAsia" w:hAnsi="Cambria Math"/>
+                <w:i/>
+              </w:rPr>
+            </m:ctrlPr>
+          </m:sSubPr>
+          <m:e>
+            <m:r>
+              <w:rPr>
+                <w:rFonts w:ascii="Cambria Math" w:eastAsiaTheme="minorEastAsia" w:hAnsi="Cambria Math"/>
+              </w:rPr>
+              <m:t>x</m:t>
+            </m:r>
+          </m:e>
+          <m:sub>
+            <m:r>
+              <w:rPr>
+                <w:rFonts w:ascii="Cambria Math" w:eastAsiaTheme="minorEastAsia" w:hAnsi="Cambria Math"/>
+              </w:rPr>
+              <m:t>r</m:t>
+            </m:r>
+          </m:sub>
+        </m:sSub>
+      </m:oMath>
+      <w:r>
+        <w:rPr>
+          <w:rFonts w:eastAsiaTheme="minorEastAsia"/>
+        </w:rPr>
+        <w:t xml:space="preserve"> the number of timesteps the agent was in the right half of the world.</w:t>
       </w:r>
     </w:p>
     <w:p>
@@ -686,15 +1223,24 @@
     </w:p>
     <w:p>
       <w:r>
+        <w:t>Figure 2</w:t>
+      </w:r>
+      <w:r>
+        <w:t xml:space="preserve">: Visualization of an evolved CTRNN for the </w:t>
+      </w:r>
+      <w:r>
+        <w:rPr>
+          <w:i/>
+        </w:rPr>
+        <w:t>standard</w:t>
+      </w:r>
+      <w:r>
+        <w:t xml:space="preserve"> scenario. Blue edges: Negative weights. Red edges: Positive weights. Weak edge color means small magnitude. Weights with value 0 are not drawn.</w:t>
+      </w:r>
+    </w:p>
+    <w:p>
+      <w:r>
         <w:lastRenderedPageBreak/>
-        <w:t>Figure 2</w:t>
-      </w:r>
-      <w:r>
-        <w:t>: Visualization of an evolved CTRNN for the standard scenario. Blue edges: Negative weights. Red edges: Positive weights. Weak edge color means small magnitude. Weights with value 0 are not drawn.</w:t>
-      </w:r>
-    </w:p>
-    <w:p>
-      <w:r>
         <w:t>H</w:t>
       </w:r>
       <w:r>
@@ -713,7 +1259,7 @@
         <w:t xml:space="preserve"> acts as a memory node that </w:t>
       </w:r>
       <w:r>
-        <w:t xml:space="preserve">of </w:t>
+        <w:t xml:space="preserve">strongly </w:t>
       </w:r>
       <w:r>
         <w:t>feeds</w:t>
@@ -731,11 +1277,20 @@
         <w:t xml:space="preserve">state to </w:t>
       </w:r>
       <w:r>
-        <w:t>hidden2, which is the only hidden node that sends positive signals to the right motor output node.</w:t>
+        <w:t>hidden2</w:t>
+      </w:r>
+      <w:r>
+        <w:t xml:space="preserve"> (amongst others)</w:t>
+      </w:r>
+      <w:r>
+        <w:t>, which is the only hidden node that sends positive signals to the right motor output node.</w:t>
       </w:r>
       <w:r>
         <w:t xml:space="preserve"> The middle shadow sensor, input2, has a strong weight to hidden0. In other words, whenever a shadow is cast on the middle of the agent, the state of hidden0 is “charged”, and this affects the signal that the other hidden nodes receive in the current time step and in the future.</w:t>
       </w:r>
+      <w:r>
+        <w:t xml:space="preserve"> It is not immediately clear what the value of the node means, because it plays a role in a large context. It is natural to example suggest that this is one of the nodes that remembers if there is a large object or not. A good, real-time visualization of the activation levels of the nodes would help in understanding the role of the node.</w:t>
+      </w:r>
     </w:p>
     <w:p>
       <w:r>
@@ -757,11 +1312,337 @@
       </w:r>
       <w:r>
         <w:t xml:space="preserve"> to output0, which moves the agent to the left. This is probably the node that by default moves the agent to the left when it is looking for items.</w:t>
+      </w:r>
+    </w:p>
+    <w:p>
+      <w:pPr>
+        <w:pStyle w:val="Heading2"/>
+      </w:pPr>
+      <w:r>
+        <w:t>Example activations</w:t>
+      </w:r>
+    </w:p>
+    <w:p>
+      <w:r>
+        <w:t xml:space="preserve">Here are some consequent inputs and resulting output values from the CTRNN evolved in the </w:t>
+      </w:r>
+      <w:r>
+        <w:rPr>
+          <w:i/>
+        </w:rPr>
+        <w:t>pull</w:t>
+      </w:r>
+      <w:r>
+        <w:t xml:space="preserve"> scenario</w:t>
+      </w:r>
+      <w:r>
+        <w:t xml:space="preserve">. </w:t>
+      </w:r>
+    </w:p>
+    <w:p>
+      <w:pPr>
+        <w:shd w:val="clear" w:color="auto" w:fill="FFFFFF"/>
+        <w:spacing w:after="0" w:line="240" w:lineRule="auto"/>
+        <w:rPr>
+          <w:rFonts w:ascii="Courier New" w:eastAsia="Times New Roman" w:hAnsi="Courier New" w:cs="Courier New"/>
+          <w:color w:val="000000"/>
+          <w:sz w:val="20"/>
+          <w:szCs w:val="20"/>
+        </w:rPr>
+      </w:pPr>
+      <w:r>
+        <w:rPr>
+          <w:rFonts w:ascii="Courier New" w:eastAsia="Times New Roman" w:hAnsi="Courier New" w:cs="Courier New"/>
+          <w:color w:val="000000"/>
+          <w:sz w:val="20"/>
+          <w:szCs w:val="20"/>
+        </w:rPr>
+        <w:t xml:space="preserve">[0, 0, 0, 0, 0] -&gt; [0.498805, </w:t>
+      </w:r>
+      <w:r>
+        <w:rPr>
+          <w:rFonts w:ascii="Courier New" w:eastAsia="Times New Roman" w:hAnsi="Courier New" w:cs="Courier New"/>
+          <w:b/>
+          <w:color w:val="000000"/>
+          <w:sz w:val="20"/>
+          <w:szCs w:val="20"/>
+        </w:rPr>
+        <w:t>0.500812</w:t>
+      </w:r>
+      <w:r>
+        <w:rPr>
+          <w:rFonts w:ascii="Courier New" w:eastAsia="Times New Roman" w:hAnsi="Courier New" w:cs="Courier New"/>
+          <w:color w:val="000000"/>
+          <w:sz w:val="20"/>
+          <w:szCs w:val="20"/>
+        </w:rPr>
+        <w:t>, 0.497859]  # move right by default</w:t>
+      </w:r>
+    </w:p>
+    <w:p>
+      <w:pPr>
+        <w:shd w:val="clear" w:color="auto" w:fill="FFFFFF"/>
+        <w:spacing w:after="0" w:line="240" w:lineRule="auto"/>
+        <w:rPr>
+          <w:rFonts w:ascii="Courier New" w:eastAsia="Times New Roman" w:hAnsi="Courier New" w:cs="Courier New"/>
+          <w:color w:val="000000"/>
+          <w:sz w:val="20"/>
+          <w:szCs w:val="20"/>
+        </w:rPr>
+      </w:pPr>
+      <w:r>
+        <w:rPr>
+          <w:rFonts w:ascii="Courier New" w:eastAsia="Times New Roman" w:hAnsi="Courier New" w:cs="Courier New"/>
+          <w:color w:val="000000"/>
+          <w:sz w:val="20"/>
+          <w:szCs w:val="20"/>
+        </w:rPr>
+        <w:t xml:space="preserve">[0, 0, 0, 1, 0] -&gt; [0.499881, 0.499664, </w:t>
+      </w:r>
+      <w:r>
+        <w:rPr>
+          <w:rFonts w:ascii="Courier New" w:eastAsia="Times New Roman" w:hAnsi="Courier New" w:cs="Courier New"/>
+          <w:b/>
+          <w:color w:val="000000"/>
+          <w:sz w:val="20"/>
+          <w:szCs w:val="20"/>
+        </w:rPr>
+        <w:t>0.500003</w:t>
+      </w:r>
+      <w:r>
+        <w:rPr>
+          <w:rFonts w:ascii="Courier New" w:eastAsia="Times New Roman" w:hAnsi="Courier New" w:cs="Courier New"/>
+          <w:color w:val="000000"/>
+          <w:sz w:val="20"/>
+          <w:szCs w:val="20"/>
+        </w:rPr>
+        <w:t>]  # pull that tiny object</w:t>
+      </w:r>
+    </w:p>
+    <w:p>
+      <w:pPr>
+        <w:shd w:val="clear" w:color="auto" w:fill="FFFFFF"/>
+        <w:spacing w:after="0" w:line="240" w:lineRule="auto"/>
+        <w:rPr>
+          <w:rFonts w:ascii="Courier New" w:eastAsia="Times New Roman" w:hAnsi="Courier New" w:cs="Courier New"/>
+          <w:color w:val="000000"/>
+          <w:sz w:val="20"/>
+          <w:szCs w:val="20"/>
+        </w:rPr>
+      </w:pPr>
+      <w:r>
+        <w:rPr>
+          <w:rFonts w:ascii="Courier New" w:eastAsia="Times New Roman" w:hAnsi="Courier New" w:cs="Courier New"/>
+          <w:color w:val="000000"/>
+          <w:sz w:val="20"/>
+          <w:szCs w:val="20"/>
+        </w:rPr>
+        <w:t>[0, 0, 0, 0, 0] -&gt; [0</w:t>
+      </w:r>
+      <w:r>
+        <w:rPr>
+          <w:rFonts w:ascii="Courier New" w:eastAsia="Times New Roman" w:hAnsi="Courier New" w:cs="Courier New"/>
+          <w:color w:val="000000"/>
+          <w:sz w:val="20"/>
+          <w:szCs w:val="20"/>
+        </w:rPr>
+        <w:t xml:space="preserve">.499984, </w:t>
+      </w:r>
+      <w:r>
+        <w:rPr>
+          <w:rFonts w:ascii="Courier New" w:eastAsia="Times New Roman" w:hAnsi="Courier New" w:cs="Courier New"/>
+          <w:b/>
+          <w:color w:val="000000"/>
+          <w:sz w:val="20"/>
+          <w:szCs w:val="20"/>
+        </w:rPr>
+        <w:t>0.500001</w:t>
+      </w:r>
+      <w:r>
+        <w:rPr>
+          <w:rFonts w:ascii="Courier New" w:eastAsia="Times New Roman" w:hAnsi="Courier New" w:cs="Courier New"/>
+          <w:color w:val="000000"/>
+          <w:sz w:val="20"/>
+          <w:szCs w:val="20"/>
+        </w:rPr>
+        <w:t>, 0.499979]  # move right</w:t>
+      </w:r>
+    </w:p>
+    <w:p>
+      <w:pPr>
+        <w:shd w:val="clear" w:color="auto" w:fill="FFFFFF"/>
+        <w:spacing w:after="0" w:line="240" w:lineRule="auto"/>
+        <w:rPr>
+          <w:rFonts w:ascii="Courier New" w:eastAsia="Times New Roman" w:hAnsi="Courier New" w:cs="Courier New"/>
+          <w:color w:val="000000"/>
+          <w:sz w:val="20"/>
+          <w:szCs w:val="20"/>
+        </w:rPr>
+      </w:pPr>
+      <w:r>
+        <w:rPr>
+          <w:rFonts w:ascii="Courier New" w:eastAsia="Times New Roman" w:hAnsi="Courier New" w:cs="Courier New"/>
+          <w:color w:val="000000"/>
+          <w:sz w:val="20"/>
+          <w:szCs w:val="20"/>
+        </w:rPr>
+        <w:t>[1, 1, 1, 1, 0] -&gt; [</w:t>
+      </w:r>
+      <w:r>
+        <w:rPr>
+          <w:rFonts w:ascii="Courier New" w:eastAsia="Times New Roman" w:hAnsi="Courier New" w:cs="Courier New"/>
+          <w:b/>
+          <w:color w:val="000000"/>
+          <w:sz w:val="20"/>
+          <w:szCs w:val="20"/>
+        </w:rPr>
+        <w:t>0.499801</w:t>
+      </w:r>
+      <w:r>
+        <w:rPr>
+          <w:rFonts w:ascii="Courier New" w:eastAsia="Times New Roman" w:hAnsi="Courier New" w:cs="Courier New"/>
+          <w:color w:val="000000"/>
+          <w:sz w:val="20"/>
+          <w:szCs w:val="20"/>
+        </w:rPr>
+        <w:t>, 0.499116, 0.</w:t>
+      </w:r>
+      <w:r>
+        <w:rPr>
+          <w:rFonts w:ascii="Courier New" w:eastAsia="Times New Roman" w:hAnsi="Courier New" w:cs="Courier New"/>
+          <w:color w:val="000000"/>
+          <w:sz w:val="20"/>
+          <w:szCs w:val="20"/>
+        </w:rPr>
+        <w:t>49</w:t>
+      </w:r>
+      <w:r>
+        <w:rPr>
+          <w:rFonts w:ascii="Courier New" w:eastAsia="Times New Roman" w:hAnsi="Courier New" w:cs="Courier New"/>
+          <w:color w:val="000000"/>
+          <w:sz w:val="20"/>
+          <w:szCs w:val="20"/>
+        </w:rPr>
+        <w:t>9957]  # not sure if large, go left</w:t>
+      </w:r>
+    </w:p>
+    <w:p>
+      <w:pPr>
+        <w:shd w:val="clear" w:color="auto" w:fill="FFFFFF"/>
+        <w:spacing w:after="0" w:line="240" w:lineRule="auto"/>
+        <w:rPr>
+          <w:rFonts w:ascii="Courier New" w:eastAsia="Times New Roman" w:hAnsi="Courier New" w:cs="Courier New"/>
+          <w:color w:val="000000"/>
+          <w:sz w:val="20"/>
+          <w:szCs w:val="20"/>
+        </w:rPr>
+      </w:pPr>
+      <w:r>
+        <w:rPr>
+          <w:rFonts w:ascii="Courier New" w:eastAsia="Times New Roman" w:hAnsi="Courier New" w:cs="Courier New"/>
+          <w:color w:val="000000"/>
+          <w:sz w:val="20"/>
+          <w:szCs w:val="20"/>
+        </w:rPr>
+        <w:t xml:space="preserve">[1, 1, 1, 1, 0] -&gt; [0.499289, 0.492673, </w:t>
+      </w:r>
+      <w:r>
+        <w:rPr>
+          <w:rFonts w:ascii="Courier New" w:eastAsia="Times New Roman" w:hAnsi="Courier New" w:cs="Courier New"/>
+          <w:b/>
+          <w:color w:val="000000"/>
+          <w:sz w:val="20"/>
+          <w:szCs w:val="20"/>
+        </w:rPr>
+        <w:t>0.501247</w:t>
+      </w:r>
+      <w:r>
+        <w:rPr>
+          <w:rFonts w:ascii="Courier New" w:eastAsia="Times New Roman" w:hAnsi="Courier New" w:cs="Courier New"/>
+          <w:color w:val="000000"/>
+          <w:sz w:val="20"/>
+          <w:szCs w:val="20"/>
+        </w:rPr>
+        <w:t xml:space="preserve">]  # </w:t>
+      </w:r>
+      <w:r>
+        <w:rPr>
+          <w:rFonts w:ascii="Courier New" w:eastAsia="Times New Roman" w:hAnsi="Courier New" w:cs="Courier New"/>
+          <w:color w:val="000000"/>
+          <w:sz w:val="20"/>
+          <w:szCs w:val="20"/>
+        </w:rPr>
+        <w:t>pull</w:t>
+      </w:r>
+    </w:p>
+    <w:p>
+      <w:r>
+        <w:br/>
+        <w:t>My first thought is that these values are all surprisingly close to 0.5. This may be a problem because the agent doesn’t harness the power of moving quickly (4 steps). It</w:t>
+      </w:r>
+      <w:r>
+        <w:t xml:space="preserve"> could probably be fixed by tweaking the </w:t>
+      </w:r>
+      <w:r>
+        <w:t xml:space="preserve">CTRNN </w:t>
+      </w:r>
+      <w:r>
+        <w:t>implementation.</w:t>
+      </w:r>
+      <w:r>
+        <w:t xml:space="preserve"> However, it doesn’t seem to negatively affect</w:t>
+      </w:r>
+      <w:r>
+        <w:t xml:space="preserve"> how the agent</w:t>
+      </w:r>
+      <w:r>
+        <w:t xml:space="preserve"> determines which action to take (i.e. move </w:t>
+      </w:r>
+      <w:r>
+        <w:rPr>
+          <w:i/>
+        </w:rPr>
+        <w:t>left</w:t>
+      </w:r>
+      <w:r>
+        <w:t xml:space="preserve">, move </w:t>
+      </w:r>
+      <w:r>
+        <w:rPr>
+          <w:i/>
+        </w:rPr>
+        <w:t>right</w:t>
+      </w:r>
+      <w:r>
+        <w:t>, pull).</w:t>
+      </w:r>
+    </w:p>
+    <w:p>
+      <w:r>
+        <w:t xml:space="preserve">The two last activations have the same input values, but the last output has changed from the second last. Instead of wanting to </w:t>
+      </w:r>
+      <w:r>
+        <w:rPr>
+          <w:i/>
+        </w:rPr>
+        <w:t>go left</w:t>
+      </w:r>
+      <w:r>
+        <w:t xml:space="preserve">, the agent now wants to </w:t>
+      </w:r>
+      <w:r>
+        <w:rPr>
+          <w:i/>
+        </w:rPr>
+        <w:t>pull</w:t>
+      </w:r>
+      <w:r>
+        <w:t xml:space="preserve"> the object, because it thinks that it has learned something about the size of the object. This shows how the memory of the network can give different output for the same input based on earlier input.</w:t>
       </w:r>
     </w:p>
     <w:sectPr>
       <w:pgSz w:w="12240" w:h="15840"/>
-      <w:pgMar w:top="1417" w:right="1417" w:bottom="1417" w:left="1417" w:header="708" w:footer="708" w:gutter="0"/>
+      <w:pgMar w:top="1191" w:right="1191" w:bottom="1191" w:left="1191" w:header="709" w:footer="709" w:gutter="0"/>
       <w:cols w:space="708"/>
       <w:docGrid w:linePitch="360"/>
     </w:sectPr>
@@ -1580,6 +2461,17 @@
       <w:contextualSpacing/>
     </w:pPr>
   </w:style>
+  <w:style w:type="character" w:customStyle="1" w:styleId="sc0">
+    <w:name w:val="sc0"/>
+    <w:basedOn w:val="DefaultParagraphFont"/>
+    <w:rsid w:val="003C46EF"/>
+    <w:rPr>
+      <w:rFonts w:ascii="Courier New" w:hAnsi="Courier New" w:cs="Courier New" w:hint="default"/>
+      <w:color w:val="000000"/>
+      <w:sz w:val="20"/>
+      <w:szCs w:val="20"/>
+    </w:rPr>
+  </w:style>
 </w:styles>
 </file>
 

</xml_diff>

<commit_message>
Reduce project 4 report from 4 pages to 2 pages
</commit_message>
<xml_diff>
--- a/project4/IT3708 Project 4.docx
+++ b/project4/IT3708 Project 4.docx
@@ -12,21 +12,6 @@
     </w:p>
     <w:p>
       <w:pPr>
-        <w:pStyle w:val="Subtitle"/>
-      </w:pPr>
-      <w:r>
-        <w:t>Evolving Neural Networks for a Minimally-Cognitive Agent</w:t>
-      </w:r>
-    </w:p>
-    <w:p>
-      <w:r>
-        <w:t>Iver Jordal</w:t>
-      </w:r>
-      <w:bookmarkStart w:id="0" w:name="_GoBack"/>
-      <w:bookmarkEnd w:id="0"/>
-    </w:p>
-    <w:p>
-      <w:pPr>
         <w:pStyle w:val="Heading1"/>
       </w:pPr>
       <w:r>
@@ -42,74 +27,158 @@
       </w:r>
     </w:p>
     <w:p>
-      <w:r>
+      <w:pPr>
+        <w:rPr>
+          <w:rFonts w:eastAsiaTheme="minorEastAsia"/>
+          <w:szCs w:val="20"/>
+        </w:rPr>
+      </w:pPr>
+      <w:r>
+        <w:rPr>
+          <w:szCs w:val="20"/>
+        </w:rPr>
         <w:t>The genotype is a bit string. Each “chunk” of 8 bits represents a</w:t>
       </w:r>
       <w:r>
+        <w:rPr>
+          <w:szCs w:val="20"/>
+        </w:rPr>
         <w:t>n integer</w:t>
       </w:r>
       <w:r>
+        <w:rPr>
+          <w:szCs w:val="20"/>
+        </w:rPr>
         <w:t>. The number of bits in the genotype is determined by the number of weights needed. For example, if 28 weights are needed, then the genotype will consist of 224 bits.</w:t>
       </w:r>
+      <w:r>
+        <w:rPr>
+          <w:szCs w:val="20"/>
+        </w:rPr>
+        <w:t xml:space="preserve"> </w:t>
+      </w:r>
+      <w:r>
+        <w:rPr>
+          <w:szCs w:val="20"/>
+        </w:rPr>
+        <w:t xml:space="preserve">Conversion to phenotype: For each chunk of 8 bits, calculate the </w:t>
+      </w:r>
+      <w:r>
+        <w:rPr>
+          <w:szCs w:val="20"/>
+        </w:rPr>
+        <w:t>sum of 1s</w:t>
+      </w:r>
+      <w:r>
+        <w:rPr>
+          <w:szCs w:val="20"/>
+        </w:rPr>
+        <w:t xml:space="preserve"> and scale it to the desired</w:t>
+      </w:r>
+      <w:r>
+        <w:rPr>
+          <w:szCs w:val="20"/>
+        </w:rPr>
+        <w:t xml:space="preserve"> parameter</w:t>
+      </w:r>
+      <w:r>
+        <w:rPr>
+          <w:szCs w:val="20"/>
+        </w:rPr>
+        <w:t xml:space="preserve"> range.</w:t>
+      </w:r>
+    </w:p>
+    <w:p>
+      <w:pPr>
+        <w:pStyle w:val="Heading2"/>
+      </w:pPr>
+      <w:r>
+        <w:t>CTRNN implementation</w:t>
+      </w:r>
     </w:p>
     <w:p>
       <w:pPr>
         <w:rPr>
           <w:rFonts w:eastAsiaTheme="minorEastAsia"/>
-        </w:rPr>
-      </w:pPr>
-      <w:r>
-        <w:t xml:space="preserve">Conversion to phenotype: For each chunk of 8 bits, calculate the </w:t>
-      </w:r>
-      <w:r>
-        <w:t>sum of 1s</w:t>
-      </w:r>
-      <w:r>
-        <w:t xml:space="preserve"> and scale it to the desired range. For example biases will be in the range </w:t>
-      </w:r>
-      <m:oMath>
-        <m:r>
-          <w:rPr>
-            <w:rFonts w:ascii="Cambria Math" w:hAnsi="Cambria Math"/>
-          </w:rPr>
-          <m:t>[-10, 0.0]</m:t>
-        </m:r>
-      </m:oMath>
-      <w:r>
-        <w:rPr>
-          <w:rFonts w:eastAsiaTheme="minorEastAsia"/>
-        </w:rPr>
+          <w:color w:val="FF0000"/>
+        </w:rPr>
+      </w:pPr>
+      <w:r>
+        <w:t>The CTRNN is implemented as a class</w:t>
+      </w:r>
+      <w:r>
+        <w:t xml:space="preserve"> that</w:t>
+      </w:r>
+      <w:r>
+        <w:t xml:space="preserve"> can be initialized with a </w:t>
+      </w:r>
+      <w:r>
+        <w:t>specific topology and a set of parameters (weights, time constants etc)</w:t>
+      </w:r>
+      <w:r>
         <w:t>.</w:t>
       </w:r>
       <w:r>
-        <w:rPr>
-          <w:rFonts w:eastAsiaTheme="minorEastAsia"/>
-        </w:rPr>
-        <w:t xml:space="preserve"> One alternative technique I tried was </w:t>
-      </w:r>
-      <w:r>
-        <w:rPr>
-          <w:rFonts w:eastAsiaTheme="minorEastAsia"/>
-        </w:rPr>
-        <w:t xml:space="preserve">regarding the bit chunk as binary number in the range [0, 255]. I </w:t>
-      </w:r>
-      <w:r>
-        <w:rPr>
-          <w:rFonts w:eastAsiaTheme="minorEastAsia"/>
-        </w:rPr>
-        <w:t>ended up not using</w:t>
-      </w:r>
-      <w:r>
-        <w:rPr>
-          <w:rFonts w:eastAsiaTheme="minorEastAsia"/>
-        </w:rPr>
-        <w:t xml:space="preserve"> that because bit flips could shake up the weights too much and the crossove</w:t>
-      </w:r>
-      <w:r>
-        <w:rPr>
-          <w:rFonts w:eastAsiaTheme="minorEastAsia"/>
-        </w:rPr>
-        <w:t>r operation didn’t work so well with the representation.</w:t>
+        <w:t xml:space="preserve"> It </w:t>
+      </w:r>
+      <w:r>
+        <w:t xml:space="preserve">has an </w:t>
+      </w:r>
+      <w:r>
+        <w:rPr>
+          <w:i/>
+        </w:rPr>
+        <w:t>activate</w:t>
+      </w:r>
+      <w:r>
+        <w:t xml:space="preserve"> method that takes in sensor data, runs it through the network and returns the output values of the output layer.</w:t>
+      </w:r>
+      <w:r>
+        <w:t xml:space="preserve"> The math</w:t>
+      </w:r>
+      <w:r>
+        <w:t xml:space="preserve"> and procedures </w:t>
+      </w:r>
+      <w:r>
+        <w:t>used</w:t>
+      </w:r>
+      <w:r>
+        <w:t xml:space="preserve"> are</w:t>
+      </w:r>
+      <w:r>
+        <w:t xml:space="preserve"> based on the explanation in part 3 of the assignment text.</w:t>
+      </w:r>
+      <w:r>
+        <w:t xml:space="preserve"> Its topology is different from the suggestion though. My variant has more hidden nodes and no recurrence in the output layer.</w:t>
+      </w:r>
+      <w:r>
+        <w:t xml:space="preserve"> For </w:t>
+      </w:r>
+      <w:r>
+        <w:t>more details</w:t>
+      </w:r>
+      <w:r>
+        <w:t>,</w:t>
+      </w:r>
+      <w:r>
+        <w:t xml:space="preserve"> see the code.</w:t>
+      </w:r>
+      <w:r>
+        <w:t xml:space="preserve"> When it comes to choosing action, the movement direction is based on the</w:t>
+      </w:r>
+      <w:r>
+        <w:t xml:space="preserve"> maximum motor output value and the magnitude of that value is quantified to a number</w:t>
+      </w:r>
+      <w:r>
+        <w:t xml:space="preserve"> of steps.</w:t>
+      </w:r>
+    </w:p>
+    <w:p>
+      <w:pPr>
+        <w:pStyle w:val="Heading1"/>
+      </w:pPr>
+      <w:r>
+        <w:t>Performance of the EA</w:t>
       </w:r>
     </w:p>
     <w:p>
@@ -117,207 +186,21 @@
         <w:pStyle w:val="Heading2"/>
       </w:pPr>
       <w:r>
-        <w:t>CTRNN implementation</w:t>
-      </w:r>
-    </w:p>
-    <w:p>
-      <w:r>
-        <w:t xml:space="preserve">The CTRNN is implemented as a class in Python. It can be initialized with a given number of input nodes, hidden nodes and output nodes. Then its weights can be set (based on the phenotype described </w:t>
-      </w:r>
-      <w:r>
-        <w:t>earlier</w:t>
-      </w:r>
-      <w:r>
-        <w:t xml:space="preserve">). The CTRNN has an </w:t>
-      </w:r>
-      <w:r>
-        <w:rPr>
-          <w:i/>
-        </w:rPr>
-        <w:t>activate</w:t>
-      </w:r>
-      <w:r>
-        <w:t xml:space="preserve"> method that takes in sensor data, runs it through the network and returns the output values of the output layer.</w:t>
-      </w:r>
-    </w:p>
-    <w:p>
-      <w:r>
-        <w:t>In more detail: First the input buffer is populated with sensor data, then the internal states of the hidden layer is computed. Based on this the output buffer of the hidden layer is computed. Finally the values for the output nodes are computed. The math that is used to compute the internal states and output values is based on the explanation in part 3 of the assignment text.</w:t>
-      </w:r>
-      <w:r>
-        <w:t xml:space="preserve"> For more details see the code.</w:t>
-      </w:r>
-    </w:p>
-    <w:p>
-      <w:r>
-        <w:t xml:space="preserve">I’ve found that recurrence in the output layer generally made the agent performance worse. I’ve been told that it </w:t>
-      </w:r>
-      <w:r>
-        <w:t>is</w:t>
-      </w:r>
-      <w:r>
-        <w:t xml:space="preserve"> okay to customize the topology of my CTRNN and that it </w:t>
-      </w:r>
-      <w:r>
-        <w:t>is also</w:t>
-      </w:r>
-      <w:r>
-        <w:t xml:space="preserve"> okay to have recurrence only in the hidden layer.</w:t>
-      </w:r>
-      <w:r>
-        <w:t xml:space="preserve"> </w:t>
-      </w:r>
-      <w:r>
-        <w:t>So, adhering to Occam’s razor, I’ve decided to have only have recurrence in the hidden layer.</w:t>
-      </w:r>
-      <w:r>
-        <w:t xml:space="preserve"> One other </w:t>
-      </w:r>
-      <w:r>
-        <w:t>deviation from the suggested topology</w:t>
-      </w:r>
-      <w:r>
-        <w:t xml:space="preserve"> is that I have fi</w:t>
-      </w:r>
-      <w:r>
-        <w:t>ve hidden nodes</w:t>
-      </w:r>
-      <w:r>
-        <w:t xml:space="preserve"> instead of two, </w:t>
-      </w:r>
-      <w:r>
-        <w:t>because that yields better agents more easily.</w:t>
-      </w:r>
-    </w:p>
-    <w:p>
-      <w:pPr>
-        <w:rPr>
-          <w:rFonts w:eastAsiaTheme="minorEastAsia"/>
-        </w:rPr>
-      </w:pPr>
-      <w:r>
-        <w:t xml:space="preserve">The Agent class, which </w:t>
-      </w:r>
-      <w:r>
-        <w:t>“</w:t>
-      </w:r>
-      <w:r>
-        <w:t>owns</w:t>
-      </w:r>
-      <w:r>
-        <w:t>”</w:t>
-      </w:r>
-      <w:r>
-        <w:t xml:space="preserve"> the CTRNN instance, is responsible for </w:t>
-      </w:r>
-      <w:r>
-        <w:t>interpreting the output from the CTRNN</w:t>
-      </w:r>
-      <w:r>
-        <w:t xml:space="preserve">. The maximum motor output value is chosen to be the current movement direction, and the magnitude of that value is quantified to a number of steps in the range </w:t>
-      </w:r>
-      <m:oMath>
-        <m:r>
-          <w:rPr>
-            <w:rFonts w:ascii="Cambria Math" w:hAnsi="Cambria Math"/>
-          </w:rPr>
-          <m:t>[0, 4]</m:t>
-        </m:r>
-      </m:oMath>
-      <w:r>
-        <w:rPr>
-          <w:rFonts w:eastAsiaTheme="minorEastAsia"/>
-        </w:rPr>
-        <w:t>.</w:t>
-      </w:r>
-      <w:r>
-        <w:rPr>
-          <w:rFonts w:eastAsiaTheme="minorEastAsia"/>
-        </w:rPr>
-        <w:t xml:space="preserve"> In the pull scenario case there is a separate output node for the pull action. The pull action is </w:t>
-      </w:r>
-      <w:r>
-        <w:rPr>
-          <w:rFonts w:eastAsiaTheme="minorEastAsia"/>
-        </w:rPr>
-        <w:t>preferred to movement</w:t>
-      </w:r>
-      <w:r>
-        <w:rPr>
-          <w:rFonts w:eastAsiaTheme="minorEastAsia"/>
-        </w:rPr>
-        <w:t xml:space="preserve"> if the pull node </w:t>
-      </w:r>
-      <w:r>
-        <w:rPr>
-          <w:rFonts w:eastAsiaTheme="minorEastAsia"/>
-        </w:rPr>
-        <w:t xml:space="preserve">output </w:t>
-      </w:r>
-      <w:r>
-        <w:rPr>
-          <w:rFonts w:eastAsiaTheme="minorEastAsia"/>
-        </w:rPr>
-        <w:t xml:space="preserve">is over the </w:t>
-      </w:r>
-      <w:r>
-        <w:rPr>
-          <w:rFonts w:eastAsiaTheme="minorEastAsia"/>
-        </w:rPr>
-        <w:t xml:space="preserve">pull </w:t>
-      </w:r>
-      <w:r>
-        <w:rPr>
-          <w:rFonts w:eastAsiaTheme="minorEastAsia"/>
-        </w:rPr>
-        <w:t>threshold</w:t>
-      </w:r>
-      <w:r>
-        <w:rPr>
-          <w:rFonts w:eastAsiaTheme="minorEastAsia"/>
-        </w:rPr>
-        <w:t xml:space="preserve"> which is</w:t>
-      </w:r>
-      <w:r>
-        <w:rPr>
-          <w:rFonts w:eastAsiaTheme="minorEastAsia"/>
-        </w:rPr>
-        <w:t xml:space="preserve"> </w:t>
-      </w:r>
-      <m:oMath>
-        <m:r>
-          <w:rPr>
-            <w:rFonts w:ascii="Cambria Math" w:eastAsiaTheme="minorEastAsia" w:hAnsi="Cambria Math"/>
-          </w:rPr>
-          <m:t>0.5</m:t>
-        </m:r>
-      </m:oMath>
-      <w:r>
-        <w:rPr>
-          <w:rFonts w:eastAsiaTheme="minorEastAsia"/>
-        </w:rPr>
-        <w:t>.</w:t>
-      </w:r>
-    </w:p>
-    <w:p>
-      <w:pPr>
-        <w:pStyle w:val="Heading1"/>
-      </w:pPr>
-      <w:r>
-        <w:t>Performance of the EA</w:t>
-      </w:r>
-    </w:p>
-    <w:p>
-      <w:pPr>
-        <w:pStyle w:val="Heading2"/>
-      </w:pPr>
-      <w:r>
         <w:t>Standard scenario</w:t>
       </w:r>
     </w:p>
     <w:p>
       <w:r>
-        <w:t>By default the agent is moving 2 steps to the left. Whenever it occurs an item of size 1, 2 or 3, it starts jiggling, but stays below the item until it is</w:t>
+        <w:t>Default action:</w:t>
+      </w:r>
+      <w:r>
+        <w:t xml:space="preserve"> 2 steps to the left. Whenever it </w:t>
+      </w:r>
+      <w:r>
+        <w:t>senses</w:t>
+      </w:r>
+      <w:r>
+        <w:t xml:space="preserve"> an item of size 1, 2 or 3, it starts jiggling, but stays below the item until it is</w:t>
       </w:r>
       <w:r>
         <w:t xml:space="preserve"> fully</w:t>
@@ -329,7 +212,7 @@
         <w:t>henever the item is of size 4 the agent</w:t>
       </w:r>
       <w:r>
-        <w:t xml:space="preserve"> becomes more sceptical because it looks more like those large objects that should be avoided. Sometimes it stops to catch the item, but on other occasions it </w:t>
+        <w:t xml:space="preserve"> becomes sceptical. Sometimes it stops to catch the item, but on other occasions it </w:t>
       </w:r>
       <w:r>
         <w:t xml:space="preserve">misjudges the item and </w:t>
@@ -350,31 +233,9 @@
         <w:t xml:space="preserve"> jiggly scans both ends of the objects for a few time steps until it decides to quickly flee to the left.</w:t>
       </w:r>
       <w:r>
-        <w:t xml:space="preserve"> After </w:t>
-      </w:r>
-      <w:r>
-        <w:lastRenderedPageBreak/>
-        <w:t xml:space="preserve">it has </w:t>
-      </w:r>
-      <w:r>
-        <w:t xml:space="preserve">safely </w:t>
-      </w:r>
-      <w:r>
-        <w:t>escaped the item, it moves a bit to the right</w:t>
-      </w:r>
-      <w:r>
-        <w:t xml:space="preserve"> again</w:t>
-      </w:r>
-      <w:r>
-        <w:t>. This is good because it delays the agent so it won’t rediscover the same item after wrapping around</w:t>
-      </w:r>
-      <w:r>
-        <w:t xml:space="preserve"> the world</w:t>
-      </w:r>
-      <w:r>
-        <w:t>. In some cases, when the agent discovers a large item late, it is only able to partially avoid it.</w:t>
-      </w:r>
-      <w:r>
+        <w:rPr>
+          <w:color w:val="FF0000"/>
+        </w:rPr>
         <w:t xml:space="preserve"> </w:t>
       </w:r>
     </w:p>
@@ -406,7 +267,10 @@
     </w:p>
     <w:p>
       <w:r>
-        <w:t xml:space="preserve">By default the agent moves 3 steps to the right. Whenever it starts sensing shadow on its rightmost cells, it spends a few time steps </w:t>
+        <w:t>Default action:</w:t>
+      </w:r>
+      <w:r>
+        <w:t xml:space="preserve"> 3 steps to the right. When it starts sensing shadow on its rightmost cells, it spends a few time steps </w:t>
       </w:r>
       <w:r>
         <w:t xml:space="preserve">moving back and forth, </w:t>
@@ -430,181 +294,10 @@
         <w:t>decides to pull</w:t>
       </w:r>
       <w:r>
-        <w:t xml:space="preserve"> the object. Sometimes the agent does not stop when it senses a small agent. It depends on which of the cells are shadowed. In other words, the agent</w:t>
-      </w:r>
-      <w:r>
-        <w:t>’s scanning behavior still has room for improvement.</w:t>
-      </w:r>
-      <w:r>
-        <w:t xml:space="preserve"> </w:t>
-      </w:r>
-    </w:p>
-    <w:p>
-      <w:pPr>
-        <w:rPr>
-          <w:noProof/>
-        </w:rPr>
-      </w:pPr>
-      <w:r>
-        <w:rPr>
-          <w:noProof/>
-        </w:rPr>
-        <w:drawing>
-          <wp:inline distT="0" distB="0" distL="0" distR="0" wp14:anchorId="0F083964" wp14:editId="71287A52">
-            <wp:extent cx="943708" cy="1031905"/>
-            <wp:effectExtent l="0" t="0" r="8890" b="0"/>
-            <wp:docPr id="3" name="Picture 3"/>
-            <wp:cNvGraphicFramePr>
-              <a:graphicFrameLocks xmlns:a="http://schemas.openxmlformats.org/drawingml/2006/main" noChangeAspect="1"/>
-            </wp:cNvGraphicFramePr>
-            <a:graphic xmlns:a="http://schemas.openxmlformats.org/drawingml/2006/main">
-              <a:graphicData uri="http://schemas.openxmlformats.org/drawingml/2006/picture">
-                <pic:pic xmlns:pic="http://schemas.openxmlformats.org/drawingml/2006/picture">
-                  <pic:nvPicPr>
-                    <pic:cNvPr id="3" name="pull_patterns.png"/>
-                    <pic:cNvPicPr/>
-                  </pic:nvPicPr>
-                  <pic:blipFill>
-                    <a:blip r:embed="rId5">
-                      <a:extLst>
-                        <a:ext uri="{28A0092B-C50C-407E-A947-70E740481C1C}">
-                          <a14:useLocalDpi xmlns:a14="http://schemas.microsoft.com/office/drawing/2010/main" val="0"/>
-                        </a:ext>
-                      </a:extLst>
-                    </a:blip>
-                    <a:stretch>
-                      <a:fillRect/>
-                    </a:stretch>
-                  </pic:blipFill>
-                  <pic:spPr>
-                    <a:xfrm>
-                      <a:off x="0" y="0"/>
-                      <a:ext cx="952289" cy="1041288"/>
-                    </a:xfrm>
-                    <a:prstGeom prst="rect">
-                      <a:avLst/>
-                    </a:prstGeom>
-                  </pic:spPr>
-                </pic:pic>
-              </a:graphicData>
-            </a:graphic>
-          </wp:inline>
-        </w:drawing>
-      </w:r>
-    </w:p>
-    <w:p>
-      <w:r>
-        <w:t xml:space="preserve">Figure 1: </w:t>
-      </w:r>
-      <w:r>
-        <w:t>Some</w:t>
-      </w:r>
-      <w:r>
-        <w:t xml:space="preserve"> patterns </w:t>
-      </w:r>
-      <w:r>
-        <w:t xml:space="preserve">that can trigger the </w:t>
-      </w:r>
-      <w:r>
-        <w:t>pull</w:t>
-      </w:r>
-      <w:r>
-        <w:t xml:space="preserve"> action</w:t>
-      </w:r>
-      <w:r>
-        <w:t xml:space="preserve">. Pattern c) is interesting, because </w:t>
-      </w:r>
-      <w:r>
-        <w:t>the agent</w:t>
-      </w:r>
-      <w:r>
-        <w:t xml:space="preserve"> doesn’t always pull in this situation. If the agent has memorized that it is fleeing from a large object, it does not pull when it senses this pattern. One other situation</w:t>
-      </w:r>
-      <w:r>
-        <w:t xml:space="preserve"> related to pattern c), which highlights a </w:t>
-      </w:r>
-      <w:r>
-        <w:t xml:space="preserve">subtle </w:t>
-      </w:r>
-      <w:r>
-        <w:t>weakness:</w:t>
-      </w:r>
-    </w:p>
-    <w:p>
-      <w:pPr>
-        <w:pStyle w:val="ListParagraph"/>
-        <w:numPr>
-          <w:ilvl w:val="0"/>
-          <w:numId w:val="2"/>
-        </w:numPr>
-      </w:pPr>
-      <w:r>
-        <w:t xml:space="preserve">The agent has </w:t>
-      </w:r>
-      <w:r>
-        <w:t xml:space="preserve">understood and </w:t>
-      </w:r>
-      <w:r>
-        <w:t>memorized that the item is small (size 4)</w:t>
-      </w:r>
-      <w:r>
-        <w:t>,</w:t>
-      </w:r>
-      <w:r>
-        <w:t xml:space="preserve"> and pulls the item</w:t>
-      </w:r>
-    </w:p>
-    <w:p>
-      <w:pPr>
-        <w:pStyle w:val="ListParagraph"/>
-        <w:numPr>
-          <w:ilvl w:val="0"/>
-          <w:numId w:val="2"/>
-        </w:numPr>
-      </w:pPr>
-      <w:r>
-        <w:t>A new</w:t>
-      </w:r>
-      <w:r>
-        <w:t>,</w:t>
-      </w:r>
-      <w:r>
-        <w:t xml:space="preserve"> large item appears and</w:t>
-      </w:r>
-      <w:r>
-        <w:t xml:space="preserve"> immediately</w:t>
-      </w:r>
-      <w:r>
-        <w:t xml:space="preserve"> shadows the same cells</w:t>
-      </w:r>
-      <w:r>
-        <w:t xml:space="preserve"> as the small item</w:t>
-      </w:r>
-    </w:p>
-    <w:p>
-      <w:pPr>
-        <w:pStyle w:val="ListParagraph"/>
-        <w:numPr>
-          <w:ilvl w:val="0"/>
-          <w:numId w:val="2"/>
-        </w:numPr>
-      </w:pPr>
-      <w:r>
-        <w:t xml:space="preserve">The agent pulls the large object, because it is still in a “this </w:t>
-      </w:r>
-      <w:r>
-        <w:t>item is small, I’ll</w:t>
-      </w:r>
-      <w:r>
-        <w:t xml:space="preserve"> pull it” kind of state</w:t>
-      </w:r>
-    </w:p>
-    <w:p>
-      <w:pPr>
-        <w:rPr>
-          <w:rFonts w:eastAsiaTheme="minorEastAsia"/>
-        </w:rPr>
-      </w:pPr>
+        <w:t xml:space="preserve"> the object.</w:t>
+      </w:r>
+    </w:p>
+    <w:p>
       <w:r>
         <w:t xml:space="preserve">Fitness function: </w:t>
       </w:r>
@@ -633,14 +326,26 @@
         <w:rPr>
           <w:rFonts w:eastAsiaTheme="minorEastAsia"/>
         </w:rPr>
-        <w:t xml:space="preserve">Where </w:t>
+        <w:t>Where</w:t>
+      </w:r>
+      <w:r>
+        <w:rPr>
+          <w:rFonts w:eastAsiaTheme="minorEastAsia"/>
+        </w:rPr>
+        <w:t xml:space="preserve"> a</w:t>
+      </w:r>
+      <w:r>
+        <w:rPr>
+          <w:rFonts w:eastAsiaTheme="minorEastAsia"/>
+        </w:rPr>
+        <w:t xml:space="preserve"> </w:t>
       </w:r>
       <m:oMath>
         <m:r>
           <w:rPr>
             <w:rFonts w:ascii="Cambria Math" w:eastAsiaTheme="minorEastAsia" w:hAnsi="Cambria Math"/>
           </w:rPr>
-          <m:t>good pulls</m:t>
+          <m:t>good pull</m:t>
         </m:r>
       </m:oMath>
       <w:r>
@@ -661,14 +366,26 @@
         <w:rPr>
           <w:rFonts w:eastAsiaTheme="minorEastAsia"/>
         </w:rPr>
-        <w:t xml:space="preserve">and </w:t>
+        <w:t>and</w:t>
+      </w:r>
+      <w:r>
+        <w:rPr>
+          <w:rFonts w:eastAsiaTheme="minorEastAsia"/>
+        </w:rPr>
+        <w:t xml:space="preserve"> a</w:t>
+      </w:r>
+      <w:r>
+        <w:rPr>
+          <w:rFonts w:eastAsiaTheme="minorEastAsia"/>
+        </w:rPr>
+        <w:t xml:space="preserve"> </w:t>
       </w:r>
       <m:oMath>
         <m:r>
           <w:rPr>
             <w:rFonts w:ascii="Cambria Math" w:eastAsiaTheme="minorEastAsia" w:hAnsi="Cambria Math"/>
           </w:rPr>
-          <m:t>bad pulls</m:t>
+          <m:t>bad pull</m:t>
         </m:r>
       </m:oMath>
       <w:r>
@@ -696,109 +413,49 @@
     </w:p>
     <w:p>
       <w:r>
-        <w:t>This agent’s main purpose is to learn how to scan the</w:t>
-      </w:r>
-      <w:r>
-        <w:t xml:space="preserve"> entire</w:t>
-      </w:r>
-      <w:r>
-        <w:t xml:space="preserve"> world when there’s a “wall” on each side that stops it. It has a wall sensor on each side. Indeed, </w:t>
-      </w:r>
-      <w:r>
-        <w:t>the agent</w:t>
+        <w:t>T</w:t>
+      </w:r>
+      <w:r>
+        <w:t>he agent</w:t>
       </w:r>
       <w:r>
         <w:t xml:space="preserve"> has learned to move in the opposite direction when it hits a wall.</w:t>
       </w:r>
       <w:r>
-        <w:t xml:space="preserve"> When</w:t>
-      </w:r>
-      <w:r>
         <w:t xml:space="preserve"> </w:t>
       </w:r>
       <w:r>
-        <w:t>“</w:t>
-      </w:r>
-      <w:r>
-        <w:t>bouncing</w:t>
-      </w:r>
-      <w:r>
-        <w:t>”</w:t>
-      </w:r>
-      <w:r>
-        <w:t xml:space="preserve"> from the left wall, it keeps moving right</w:t>
-      </w:r>
-      <w:r>
-        <w:t xml:space="preserve"> for at least half of the world’s width</w:t>
-      </w:r>
-      <w:r>
-        <w:t xml:space="preserve"> (if no item is seen)</w:t>
-      </w:r>
-      <w:r>
-        <w:t xml:space="preserve">, before it starts moving </w:t>
-      </w:r>
-      <w:r>
-        <w:t>left again</w:t>
-      </w:r>
-      <w:r>
-        <w:t xml:space="preserve">. Optimally, the agent should have remembered the </w:t>
-      </w:r>
-      <w:r>
-        <w:t xml:space="preserve">left </w:t>
-      </w:r>
-      <w:r>
-        <w:t>wall hit for a longer time and kept moving</w:t>
-      </w:r>
-      <w:r>
-        <w:t xml:space="preserve"> right until it’d </w:t>
-      </w:r>
-      <w:r>
-        <w:t>find an item</w:t>
-      </w:r>
-      <w:r>
-        <w:t xml:space="preserve"> on the rightmost side of the world</w:t>
-      </w:r>
-      <w:r>
-        <w:t>.</w:t>
-      </w:r>
-      <w:r>
+        <w:t>When it bounces from the right wall, it correctly keep</w:t>
+      </w:r>
+      <w:r>
+        <w:t>s</w:t>
+      </w:r>
+      <w:r>
+        <w:t xml:space="preserve"> moving left </w:t>
+      </w:r>
+      <w:r>
+        <w:t xml:space="preserve">until it either hits the left wall or senses </w:t>
+      </w:r>
+      <w:r>
+        <w:t>an item.</w:t>
+      </w:r>
+      <w:r>
+        <w:t xml:space="preserve"> Sometimes it fails to move all the way to the right when moving away from the left wall.</w:t>
+      </w:r>
+      <w:r>
+        <w:rPr>
+          <w:color w:val="FF0000"/>
+        </w:rPr>
         <w:t xml:space="preserve"> </w:t>
       </w:r>
       <w:r>
-        <w:t>Luckily</w:t>
-      </w:r>
-      <w:r>
-        <w:t>, it has learned the optimal technique for the opposite wall: When it bounces from the right wall, it correctly keep</w:t>
-      </w:r>
-      <w:r>
-        <w:t>s</w:t>
-      </w:r>
-      <w:r>
-        <w:t xml:space="preserve"> moving left </w:t>
-      </w:r>
-      <w:r>
-        <w:t xml:space="preserve">until it either hits the left wall or senses </w:t>
-      </w:r>
-      <w:r>
-        <w:t>an item. When</w:t>
+        <w:t>When</w:t>
       </w:r>
       <w:r>
         <w:t xml:space="preserve"> it finds an item, it reacts accordingly. I</w:t>
       </w:r>
       <w:r>
-        <w:t xml:space="preserve">t is able to catch most small objects (size 1-3). For these small items, the agent uses the </w:t>
-      </w:r>
-      <w:r>
-        <w:t>previously mentioned</w:t>
-      </w:r>
-      <w:r>
-        <w:t xml:space="preserve"> jiggly technique to move back and forth to </w:t>
-      </w:r>
-      <w:r>
-        <w:t xml:space="preserve">stay </w:t>
-      </w:r>
-      <w:r>
-        <w:t>below the item. It has</w:t>
+        <w:t>t is able to catch most small objects (size 1-3). It has</w:t>
       </w:r>
       <w:r>
         <w:t xml:space="preserve"> some</w:t>
@@ -810,13 +467,7 @@
         <w:t>difficulties</w:t>
       </w:r>
       <w:r>
-        <w:t xml:space="preserve"> with distinguishing between objects of size 4 and larger objects, though. The reason why it fears objects of size 4 is</w:t>
-      </w:r>
-      <w:r>
-        <w:t xml:space="preserve"> probably</w:t>
-      </w:r>
-      <w:r>
-        <w:t xml:space="preserve"> that it has learned to avoid large objects, and items of size 4 can look pretty much like larger objects.</w:t>
+        <w:t xml:space="preserve"> with distinguishing between objects of size 4 and larger objects, though.</w:t>
       </w:r>
     </w:p>
     <w:p>
@@ -826,7 +477,6 @@
         </w:rPr>
       </w:pPr>
       <w:r>
-        <w:lastRenderedPageBreak/>
         <w:t>Fitness function:</w:t>
       </w:r>
       <m:oMath>
@@ -834,61 +484,7 @@
           <w:rPr>
             <w:rFonts w:ascii="Cambria Math" w:hAnsi="Cambria Math"/>
           </w:rPr>
-          <m:t xml:space="preserve"> </m:t>
-        </m:r>
-        <m:r>
-          <w:rPr>
-            <w:rFonts w:ascii="Cambria Math" w:hAnsi="Cambria Math"/>
-          </w:rPr>
-          <m:t>2</m:t>
-        </m:r>
-        <m:r>
-          <w:rPr>
-            <w:rFonts w:ascii="Cambria Math" w:hAnsi="Cambria Math"/>
-          </w:rPr>
-          <m:t xml:space="preserve"> * small captures + 1.5 * large misses </m:t>
-        </m:r>
-        <m:r>
-          <w:rPr>
-            <w:rFonts w:ascii="Cambria Math" w:hAnsi="Cambria Math"/>
-          </w:rPr>
-          <m:t>–</m:t>
-        </m:r>
-        <m:r>
-          <w:rPr>
-            <w:rFonts w:ascii="Cambria Math" w:hAnsi="Cambria Math"/>
-          </w:rPr>
-          <m:t xml:space="preserve"> 3 * partial captures </m:t>
-        </m:r>
-        <m:r>
-          <w:rPr>
-            <w:rFonts w:ascii="Cambria Math" w:hAnsi="Cambria Math"/>
-          </w:rPr>
-          <m:t>–</m:t>
-        </m:r>
-        <m:r>
-          <w:rPr>
-            <w:rFonts w:ascii="Cambria Math" w:hAnsi="Cambria Math"/>
-          </w:rPr>
-          <m:t xml:space="preserve"> 3 * small misses </m:t>
-        </m:r>
-        <m:r>
-          <w:rPr>
-            <w:rFonts w:ascii="Cambria Math" w:hAnsi="Cambria Math"/>
-          </w:rPr>
-          <m:t>–</m:t>
-        </m:r>
-        <m:r>
-          <w:rPr>
-            <w:rFonts w:ascii="Cambria Math" w:hAnsi="Cambria Math"/>
-          </w:rPr>
-          <m:t xml:space="preserve"> 3 * large captures</m:t>
-        </m:r>
-        <m:r>
-          <w:rPr>
-            <w:rFonts w:ascii="Cambria Math" w:hAnsi="Cambria Math"/>
-          </w:rPr>
-          <m:t>+1* placement reward</m:t>
+          <m:t xml:space="preserve"> 2 * small captures + 1.5 * large misses – 3 * partial captures – 3 * small misses – 3 * large captures+1* placement reward</m:t>
         </m:r>
       </m:oMath>
     </w:p>
@@ -916,185 +512,159 @@
         <w:rPr>
           <w:rFonts w:eastAsiaTheme="minorEastAsia"/>
         </w:rPr>
-        <w:t xml:space="preserve"> is calculated as follows:</w:t>
-      </w:r>
-    </w:p>
-    <w:p>
-      <w:pPr>
+        <w:t xml:space="preserve"> is defined to be </w:t>
+      </w:r>
+      <m:oMath>
+        <m:r>
+          <w:rPr>
+            <w:rFonts w:ascii="Cambria Math" w:eastAsiaTheme="minorEastAsia" w:hAnsi="Cambria Math"/>
+          </w:rPr>
+          <m:t>15/</m:t>
+        </m:r>
+        <m:d>
+          <m:dPr>
+            <m:ctrlPr>
+              <w:rPr>
+                <w:rFonts w:ascii="Cambria Math" w:eastAsiaTheme="minorEastAsia" w:hAnsi="Cambria Math"/>
+                <w:i/>
+                <w:sz w:val="22"/>
+              </w:rPr>
+            </m:ctrlPr>
+          </m:dPr>
+          <m:e>
+            <m:r>
+              <w:rPr>
+                <w:rFonts w:ascii="Cambria Math" w:eastAsiaTheme="minorEastAsia" w:hAnsi="Cambria Math"/>
+              </w:rPr>
+              <m:t>1+5*</m:t>
+            </m:r>
+            <m:d>
+              <m:dPr>
+                <m:begChr m:val="|"/>
+                <m:endChr m:val="|"/>
+                <m:ctrlPr>
+                  <w:rPr>
+                    <w:rFonts w:ascii="Cambria Math" w:eastAsiaTheme="minorEastAsia" w:hAnsi="Cambria Math"/>
+                    <w:i/>
+                    <w:sz w:val="22"/>
+                  </w:rPr>
+                </m:ctrlPr>
+              </m:dPr>
+              <m:e>
+                <m:r>
+                  <w:rPr>
+                    <w:rFonts w:ascii="Cambria Math" w:eastAsiaTheme="minorEastAsia" w:hAnsi="Cambria Math"/>
+                  </w:rPr>
+                  <m:t>0.5-</m:t>
+                </m:r>
+                <m:f>
+                  <m:fPr>
+                    <m:ctrlPr>
+                      <w:rPr>
+                        <w:rFonts w:ascii="Cambria Math" w:eastAsiaTheme="minorEastAsia" w:hAnsi="Cambria Math"/>
+                        <w:i/>
+                      </w:rPr>
+                    </m:ctrlPr>
+                  </m:fPr>
+                  <m:num>
+                    <m:sSub>
+                      <m:sSubPr>
+                        <m:ctrlPr>
+                          <w:rPr>
+                            <w:rFonts w:ascii="Cambria Math" w:eastAsiaTheme="minorEastAsia" w:hAnsi="Cambria Math"/>
+                            <w:i/>
+                          </w:rPr>
+                        </m:ctrlPr>
+                      </m:sSubPr>
+                      <m:e>
+                        <m:r>
+                          <w:rPr>
+                            <w:rFonts w:ascii="Cambria Math" w:eastAsiaTheme="minorEastAsia" w:hAnsi="Cambria Math"/>
+                          </w:rPr>
+                          <m:t>x</m:t>
+                        </m:r>
+                      </m:e>
+                      <m:sub>
+                        <m:r>
+                          <w:rPr>
+                            <w:rFonts w:ascii="Cambria Math" w:eastAsiaTheme="minorEastAsia" w:hAnsi="Cambria Math"/>
+                          </w:rPr>
+                          <m:t>l</m:t>
+                        </m:r>
+                      </m:sub>
+                    </m:sSub>
+                  </m:num>
+                  <m:den>
+                    <m:sSub>
+                      <m:sSubPr>
+                        <m:ctrlPr>
+                          <w:rPr>
+                            <w:rFonts w:ascii="Cambria Math" w:eastAsiaTheme="minorEastAsia" w:hAnsi="Cambria Math"/>
+                            <w:i/>
+                          </w:rPr>
+                        </m:ctrlPr>
+                      </m:sSubPr>
+                      <m:e>
+                        <m:r>
+                          <w:rPr>
+                            <w:rFonts w:ascii="Cambria Math" w:eastAsiaTheme="minorEastAsia" w:hAnsi="Cambria Math"/>
+                          </w:rPr>
+                          <m:t>x</m:t>
+                        </m:r>
+                      </m:e>
+                      <m:sub>
+                        <m:r>
+                          <w:rPr>
+                            <w:rFonts w:ascii="Cambria Math" w:eastAsiaTheme="minorEastAsia" w:hAnsi="Cambria Math"/>
+                          </w:rPr>
+                          <m:t>l</m:t>
+                        </m:r>
+                      </m:sub>
+                    </m:sSub>
+                    <m:r>
+                      <w:rPr>
+                        <w:rFonts w:ascii="Cambria Math" w:eastAsiaTheme="minorEastAsia" w:hAnsi="Cambria Math"/>
+                      </w:rPr>
+                      <m:t>+</m:t>
+                    </m:r>
+                    <m:sSub>
+                      <m:sSubPr>
+                        <m:ctrlPr>
+                          <w:rPr>
+                            <w:rFonts w:ascii="Cambria Math" w:eastAsiaTheme="minorEastAsia" w:hAnsi="Cambria Math"/>
+                            <w:i/>
+                          </w:rPr>
+                        </m:ctrlPr>
+                      </m:sSubPr>
+                      <m:e>
+                        <m:r>
+                          <w:rPr>
+                            <w:rFonts w:ascii="Cambria Math" w:eastAsiaTheme="minorEastAsia" w:hAnsi="Cambria Math"/>
+                          </w:rPr>
+                          <m:t>x</m:t>
+                        </m:r>
+                      </m:e>
+                      <m:sub>
+                        <m:r>
+                          <w:rPr>
+                            <w:rFonts w:ascii="Cambria Math" w:eastAsiaTheme="minorEastAsia" w:hAnsi="Cambria Math"/>
+                          </w:rPr>
+                          <m:t>r</m:t>
+                        </m:r>
+                      </m:sub>
+                    </m:sSub>
+                  </m:den>
+                </m:f>
+              </m:e>
+            </m:d>
+          </m:e>
+        </m:d>
+      </m:oMath>
+      <w:r>
         <w:rPr>
           <w:rFonts w:eastAsiaTheme="minorEastAsia"/>
         </w:rPr>
-      </w:pPr>
-      <m:oMathPara>
-        <m:oMath>
-          <m:r>
-            <w:rPr>
-              <w:rFonts w:ascii="Cambria Math" w:eastAsiaTheme="minorEastAsia" w:hAnsi="Cambria Math"/>
-            </w:rPr>
-            <m:t>left proportion=</m:t>
-          </m:r>
-          <m:sSub>
-            <m:sSubPr>
-              <m:ctrlPr>
-                <w:rPr>
-                  <w:rFonts w:ascii="Cambria Math" w:eastAsiaTheme="minorEastAsia" w:hAnsi="Cambria Math"/>
-                  <w:i/>
-                </w:rPr>
-              </m:ctrlPr>
-            </m:sSubPr>
-            <m:e>
-              <m:r>
-                <w:rPr>
-                  <w:rFonts w:ascii="Cambria Math" w:eastAsiaTheme="minorEastAsia" w:hAnsi="Cambria Math"/>
-                </w:rPr>
-                <m:t>x</m:t>
-              </m:r>
-            </m:e>
-            <m:sub>
-              <m:r>
-                <w:rPr>
-                  <w:rFonts w:ascii="Cambria Math" w:eastAsiaTheme="minorEastAsia" w:hAnsi="Cambria Math"/>
-                </w:rPr>
-                <m:t>l</m:t>
-              </m:r>
-            </m:sub>
-          </m:sSub>
-          <m:r>
-            <w:rPr>
-              <w:rFonts w:ascii="Cambria Math" w:eastAsiaTheme="minorEastAsia" w:hAnsi="Cambria Math"/>
-            </w:rPr>
-            <m:t>/(</m:t>
-          </m:r>
-          <m:sSub>
-            <m:sSubPr>
-              <m:ctrlPr>
-                <w:rPr>
-                  <w:rFonts w:ascii="Cambria Math" w:eastAsiaTheme="minorEastAsia" w:hAnsi="Cambria Math"/>
-                  <w:i/>
-                </w:rPr>
-              </m:ctrlPr>
-            </m:sSubPr>
-            <m:e>
-              <m:r>
-                <w:rPr>
-                  <w:rFonts w:ascii="Cambria Math" w:eastAsiaTheme="minorEastAsia" w:hAnsi="Cambria Math"/>
-                </w:rPr>
-                <m:t>x</m:t>
-              </m:r>
-            </m:e>
-            <m:sub>
-              <m:r>
-                <w:rPr>
-                  <w:rFonts w:ascii="Cambria Math" w:eastAsiaTheme="minorEastAsia" w:hAnsi="Cambria Math"/>
-                </w:rPr>
-                <m:t>l</m:t>
-              </m:r>
-            </m:sub>
-          </m:sSub>
-          <m:r>
-            <w:rPr>
-              <w:rFonts w:ascii="Cambria Math" w:eastAsiaTheme="minorEastAsia" w:hAnsi="Cambria Math"/>
-            </w:rPr>
-            <m:t>+</m:t>
-          </m:r>
-          <m:sSub>
-            <m:sSubPr>
-              <m:ctrlPr>
-                <w:rPr>
-                  <w:rFonts w:ascii="Cambria Math" w:eastAsiaTheme="minorEastAsia" w:hAnsi="Cambria Math"/>
-                  <w:i/>
-                </w:rPr>
-              </m:ctrlPr>
-            </m:sSubPr>
-            <m:e>
-              <m:r>
-                <w:rPr>
-                  <w:rFonts w:ascii="Cambria Math" w:eastAsiaTheme="minorEastAsia" w:hAnsi="Cambria Math"/>
-                </w:rPr>
-                <m:t>x</m:t>
-              </m:r>
-            </m:e>
-            <m:sub>
-              <m:r>
-                <w:rPr>
-                  <w:rFonts w:ascii="Cambria Math" w:eastAsiaTheme="minorEastAsia" w:hAnsi="Cambria Math"/>
-                </w:rPr>
-                <m:t>r</m:t>
-              </m:r>
-            </m:sub>
-          </m:sSub>
-          <m:r>
-            <w:rPr>
-              <w:rFonts w:ascii="Cambria Math" w:eastAsiaTheme="minorEastAsia" w:hAnsi="Cambria Math"/>
-            </w:rPr>
-            <m:t>)</m:t>
-          </m:r>
-        </m:oMath>
-      </m:oMathPara>
-    </w:p>
-    <w:p>
-      <w:pPr>
-        <w:rPr>
-          <w:rFonts w:eastAsiaTheme="minorEastAsia"/>
-        </w:rPr>
-      </w:pPr>
-      <m:oMathPara>
-        <m:oMath>
-          <m:r>
-            <w:rPr>
-              <w:rFonts w:ascii="Cambria Math" w:eastAsiaTheme="minorEastAsia" w:hAnsi="Cambria Math"/>
-            </w:rPr>
-            <m:t>deviation=abs</m:t>
-          </m:r>
-          <m:d>
-            <m:dPr>
-              <m:ctrlPr>
-                <w:rPr>
-                  <w:rFonts w:ascii="Cambria Math" w:eastAsiaTheme="minorEastAsia" w:hAnsi="Cambria Math"/>
-                  <w:i/>
-                </w:rPr>
-              </m:ctrlPr>
-            </m:dPr>
-            <m:e>
-              <m:r>
-                <w:rPr>
-                  <w:rFonts w:ascii="Cambria Math" w:eastAsiaTheme="minorEastAsia" w:hAnsi="Cambria Math"/>
-                </w:rPr>
-                <m:t>0.5-left proportion</m:t>
-              </m:r>
-            </m:e>
-          </m:d>
-        </m:oMath>
-      </m:oMathPara>
-    </w:p>
-    <w:p>
-      <w:pPr>
-        <w:rPr>
-          <w:rFonts w:eastAsiaTheme="minorEastAsia"/>
-        </w:rPr>
-      </w:pPr>
-      <m:oMathPara>
-        <m:oMath>
-          <m:r>
-            <w:rPr>
-              <w:rFonts w:ascii="Cambria Math" w:eastAsiaTheme="minorEastAsia" w:hAnsi="Cambria Math"/>
-            </w:rPr>
-            <m:t>placement reward=15/(1+5*deviation)</m:t>
-          </m:r>
-        </m:oMath>
-      </m:oMathPara>
-    </w:p>
-    <w:p>
-      <w:pPr>
-        <w:rPr>
-          <w:rFonts w:eastAsiaTheme="minorEastAsia"/>
-        </w:rPr>
-      </w:pPr>
-      <w:r>
-        <w:rPr>
-          <w:rFonts w:eastAsiaTheme="minorEastAsia"/>
-        </w:rPr>
-        <w:t xml:space="preserve">Where </w:t>
+        <w:t xml:space="preserve"> given that </w:t>
       </w:r>
       <m:oMath>
         <m:sSub>
@@ -1162,7 +732,13 @@
         <w:rPr>
           <w:rFonts w:eastAsiaTheme="minorEastAsia"/>
         </w:rPr>
-        <w:t xml:space="preserve"> the number of timesteps the agent was in the right half of the world.</w:t>
+        <w:t xml:space="preserve"> the </w:t>
+      </w:r>
+      <w:r>
+        <w:rPr>
+          <w:rFonts w:eastAsiaTheme="minorEastAsia"/>
+        </w:rPr>
+        <w:t>same thing but for the right half of the world.</w:t>
       </w:r>
     </w:p>
     <w:p>
@@ -1170,6 +746,7 @@
         <w:pStyle w:val="Heading1"/>
       </w:pPr>
       <w:r>
+        <w:lastRenderedPageBreak/>
         <w:t>Analysis of an evolved CTRNN</w:t>
       </w:r>
     </w:p>
@@ -1179,9 +756,9 @@
           <w:noProof/>
         </w:rPr>
         <w:drawing>
-          <wp:inline distT="0" distB="0" distL="0" distR="0" wp14:anchorId="648C386A" wp14:editId="48E84957">
+          <wp:inline distT="0" distB="0" distL="0" distR="0" wp14:anchorId="648C386A" wp14:editId="6BADD5A5">
             <wp:extent cx="5972810" cy="5505450"/>
-            <wp:effectExtent l="0" t="0" r="8890" b="0"/>
+            <wp:effectExtent l="0" t="0" r="0" b="9525"/>
             <wp:docPr id="1" name="Picture 1"/>
             <wp:cNvGraphicFramePr>
               <a:graphicFrameLocks xmlns:a="http://schemas.openxmlformats.org/drawingml/2006/main" noChangeAspect="1"/>
@@ -1194,7 +771,7 @@
                     <pic:cNvPicPr/>
                   </pic:nvPicPr>
                   <pic:blipFill>
-                    <a:blip r:embed="rId6">
+                    <a:blip r:embed="rId5">
                       <a:extLst>
                         <a:ext uri="{28A0092B-C50C-407E-A947-70E740481C1C}">
                           <a14:useLocalDpi xmlns:a14="http://schemas.microsoft.com/office/drawing/2010/main" val="0"/>
@@ -1223,8 +800,10 @@
     </w:p>
     <w:p>
       <w:r>
-        <w:t>Figure 2</w:t>
-      </w:r>
+        <w:t>Figure 1</w:t>
+      </w:r>
+      <w:bookmarkStart w:id="0" w:name="_GoBack"/>
+      <w:bookmarkEnd w:id="0"/>
       <w:r>
         <w:t xml:space="preserve">: Visualization of an evolved CTRNN for the </w:t>
       </w:r>
@@ -1235,15 +814,20 @@
         <w:t>standard</w:t>
       </w:r>
       <w:r>
-        <w:t xml:space="preserve"> scenario. Blue edges: Negative weights. Red edges: Positive weights. Weak edge color means small magnitude. Weights with value 0 are not drawn.</w:t>
-      </w:r>
-    </w:p>
-    <w:p>
-      <w:r>
-        <w:lastRenderedPageBreak/>
+        <w:t xml:space="preserve"> scenario</w:t>
+      </w:r>
+    </w:p>
+    <w:p>
+      <w:r>
+        <w:rPr>
+          <w:b/>
+        </w:rPr>
         <w:t>H</w:t>
       </w:r>
       <w:r>
+        <w:rPr>
+          <w:b/>
+        </w:rPr>
         <w:t>idden0</w:t>
       </w:r>
       <w:r>
@@ -1286,40 +870,55 @@
         <w:t>, which is the only hidden node that sends positive signals to the right motor output node.</w:t>
       </w:r>
       <w:r>
-        <w:t xml:space="preserve"> The middle shadow sensor, input2, has a strong weight to hidden0. In other words, whenever a shadow is cast on the middle of the agent, the state of hidden0 is “charged”, and this affects the signal that the other hidden nodes receive in the current time step and in the future.</w:t>
-      </w:r>
-      <w:r>
-        <w:t xml:space="preserve"> It is not immediately clear what the value of the node means, because it plays a role in a large context. It is natural to example suggest that this is one of the nodes that remembers if there is a large object or not. A good, real-time visualization of the activation levels of the nodes would help in understanding the role of the node.</w:t>
-      </w:r>
-    </w:p>
-    <w:p>
-      <w:r>
-        <w:t xml:space="preserve">Hidden1, hidden2 and hidden3 act as inhibitors. Whenever they send out signals, </w:t>
+        <w:t xml:space="preserve"> </w:t>
+      </w:r>
+      <w:r>
+        <w:t>Hidden0</w:t>
+      </w:r>
+      <w:r>
+        <w:t xml:space="preserve"> probably helps remembering whether there is a large object or not.</w:t>
+      </w:r>
+      <w:r>
+        <w:t xml:space="preserve"> </w:t>
+      </w:r>
+      <w:r>
+        <w:rPr>
+          <w:b/>
+        </w:rPr>
+        <w:t>Hidden1, hidden2 and hidden3</w:t>
+      </w:r>
+      <w:r>
+        <w:t xml:space="preserve"> act as inhibitors. Whenever they send out signals, </w:t>
       </w:r>
       <w:r>
         <w:t xml:space="preserve">leftwards </w:t>
       </w:r>
       <w:r>
-        <w:t>movement is inhibited. In case of high activation levels in hidden3, the agent will move right rather than left.</w:t>
-      </w:r>
-    </w:p>
-    <w:p>
-      <w:r>
-        <w:t xml:space="preserve">Hidden4 has a strong </w:t>
+        <w:t xml:space="preserve">movement is inhibited. In case of high activation levels in hidden3, the agent </w:t>
+      </w:r>
+      <w:r>
+        <w:t>might</w:t>
+      </w:r>
+      <w:r>
+        <w:t xml:space="preserve"> move right rather than left.</w:t>
+      </w:r>
+      <w:r>
+        <w:t xml:space="preserve"> </w:t>
+      </w:r>
+      <w:r>
+        <w:rPr>
+          <w:b/>
+        </w:rPr>
+        <w:t>Hidden4</w:t>
+      </w:r>
+      <w:r>
+        <w:t xml:space="preserve"> has a strong </w:t>
       </w:r>
       <w:r>
         <w:t>weight</w:t>
       </w:r>
       <w:r>
         <w:t xml:space="preserve"> to output0, which moves the agent to the left. This is probably the node that by default moves the agent to the left when it is looking for items.</w:t>
-      </w:r>
-    </w:p>
-    <w:p>
-      <w:pPr>
-        <w:pStyle w:val="Heading2"/>
-      </w:pPr>
-      <w:r>
-        <w:t>Example activations</w:t>
       </w:r>
     </w:p>
     <w:p>
@@ -1346,15 +945,13 @@
         <w:rPr>
           <w:rFonts w:ascii="Courier New" w:eastAsia="Times New Roman" w:hAnsi="Courier New" w:cs="Courier New"/>
           <w:color w:val="000000"/>
-          <w:sz w:val="20"/>
-          <w:szCs w:val="20"/>
-        </w:rPr>
-      </w:pPr>
-      <w:r>
-        <w:rPr>
-          <w:rFonts w:ascii="Courier New" w:eastAsia="Times New Roman" w:hAnsi="Courier New" w:cs="Courier New"/>
-          <w:color w:val="000000"/>
-          <w:sz w:val="20"/>
+          <w:szCs w:val="20"/>
+        </w:rPr>
+      </w:pPr>
+      <w:r>
+        <w:rPr>
+          <w:rFonts w:ascii="Courier New" w:eastAsia="Times New Roman" w:hAnsi="Courier New" w:cs="Courier New"/>
+          <w:color w:val="000000"/>
           <w:szCs w:val="20"/>
         </w:rPr>
         <w:t xml:space="preserve">[0, 0, 0, 0, 0] -&gt; [0.498805, </w:t>
@@ -1364,7 +961,6 @@
           <w:rFonts w:ascii="Courier New" w:eastAsia="Times New Roman" w:hAnsi="Courier New" w:cs="Courier New"/>
           <w:b/>
           <w:color w:val="000000"/>
-          <w:sz w:val="20"/>
           <w:szCs w:val="20"/>
         </w:rPr>
         <w:t>0.500812</w:t>
@@ -1373,7 +969,6 @@
         <w:rPr>
           <w:rFonts w:ascii="Courier New" w:eastAsia="Times New Roman" w:hAnsi="Courier New" w:cs="Courier New"/>
           <w:color w:val="000000"/>
-          <w:sz w:val="20"/>
           <w:szCs w:val="20"/>
         </w:rPr>
         <w:t>, 0.497859]  # move right by default</w:t>
@@ -1386,15 +981,13 @@
         <w:rPr>
           <w:rFonts w:ascii="Courier New" w:eastAsia="Times New Roman" w:hAnsi="Courier New" w:cs="Courier New"/>
           <w:color w:val="000000"/>
-          <w:sz w:val="20"/>
-          <w:szCs w:val="20"/>
-        </w:rPr>
-      </w:pPr>
-      <w:r>
-        <w:rPr>
-          <w:rFonts w:ascii="Courier New" w:eastAsia="Times New Roman" w:hAnsi="Courier New" w:cs="Courier New"/>
-          <w:color w:val="000000"/>
-          <w:sz w:val="20"/>
+          <w:szCs w:val="20"/>
+        </w:rPr>
+      </w:pPr>
+      <w:r>
+        <w:rPr>
+          <w:rFonts w:ascii="Courier New" w:eastAsia="Times New Roman" w:hAnsi="Courier New" w:cs="Courier New"/>
+          <w:color w:val="000000"/>
           <w:szCs w:val="20"/>
         </w:rPr>
         <w:t xml:space="preserve">[0, 0, 0, 1, 0] -&gt; [0.499881, 0.499664, </w:t>
@@ -1404,7 +997,6 @@
           <w:rFonts w:ascii="Courier New" w:eastAsia="Times New Roman" w:hAnsi="Courier New" w:cs="Courier New"/>
           <w:b/>
           <w:color w:val="000000"/>
-          <w:sz w:val="20"/>
           <w:szCs w:val="20"/>
         </w:rPr>
         <w:t>0.500003</w:t>
@@ -1413,7 +1005,6 @@
         <w:rPr>
           <w:rFonts w:ascii="Courier New" w:eastAsia="Times New Roman" w:hAnsi="Courier New" w:cs="Courier New"/>
           <w:color w:val="000000"/>
-          <w:sz w:val="20"/>
           <w:szCs w:val="20"/>
         </w:rPr>
         <w:t>]  # pull that tiny object</w:t>
@@ -1426,15 +1017,13 @@
         <w:rPr>
           <w:rFonts w:ascii="Courier New" w:eastAsia="Times New Roman" w:hAnsi="Courier New" w:cs="Courier New"/>
           <w:color w:val="000000"/>
-          <w:sz w:val="20"/>
-          <w:szCs w:val="20"/>
-        </w:rPr>
-      </w:pPr>
-      <w:r>
-        <w:rPr>
-          <w:rFonts w:ascii="Courier New" w:eastAsia="Times New Roman" w:hAnsi="Courier New" w:cs="Courier New"/>
-          <w:color w:val="000000"/>
-          <w:sz w:val="20"/>
+          <w:szCs w:val="20"/>
+        </w:rPr>
+      </w:pPr>
+      <w:r>
+        <w:rPr>
+          <w:rFonts w:ascii="Courier New" w:eastAsia="Times New Roman" w:hAnsi="Courier New" w:cs="Courier New"/>
+          <w:color w:val="000000"/>
           <w:szCs w:val="20"/>
         </w:rPr>
         <w:t>[0, 0, 0, 0, 0] -&gt; [0</w:t>
@@ -1443,7 +1032,6 @@
         <w:rPr>
           <w:rFonts w:ascii="Courier New" w:eastAsia="Times New Roman" w:hAnsi="Courier New" w:cs="Courier New"/>
           <w:color w:val="000000"/>
-          <w:sz w:val="20"/>
           <w:szCs w:val="20"/>
         </w:rPr>
         <w:t xml:space="preserve">.499984, </w:t>
@@ -1453,7 +1041,6 @@
           <w:rFonts w:ascii="Courier New" w:eastAsia="Times New Roman" w:hAnsi="Courier New" w:cs="Courier New"/>
           <w:b/>
           <w:color w:val="000000"/>
-          <w:sz w:val="20"/>
           <w:szCs w:val="20"/>
         </w:rPr>
         <w:t>0.500001</w:t>
@@ -1462,7 +1049,6 @@
         <w:rPr>
           <w:rFonts w:ascii="Courier New" w:eastAsia="Times New Roman" w:hAnsi="Courier New" w:cs="Courier New"/>
           <w:color w:val="000000"/>
-          <w:sz w:val="20"/>
           <w:szCs w:val="20"/>
         </w:rPr>
         <w:t>, 0.499979]  # move right</w:t>
@@ -1475,15 +1061,13 @@
         <w:rPr>
           <w:rFonts w:ascii="Courier New" w:eastAsia="Times New Roman" w:hAnsi="Courier New" w:cs="Courier New"/>
           <w:color w:val="000000"/>
-          <w:sz w:val="20"/>
-          <w:szCs w:val="20"/>
-        </w:rPr>
-      </w:pPr>
-      <w:r>
-        <w:rPr>
-          <w:rFonts w:ascii="Courier New" w:eastAsia="Times New Roman" w:hAnsi="Courier New" w:cs="Courier New"/>
-          <w:color w:val="000000"/>
-          <w:sz w:val="20"/>
+          <w:szCs w:val="20"/>
+        </w:rPr>
+      </w:pPr>
+      <w:r>
+        <w:rPr>
+          <w:rFonts w:ascii="Courier New" w:eastAsia="Times New Roman" w:hAnsi="Courier New" w:cs="Courier New"/>
+          <w:color w:val="000000"/>
           <w:szCs w:val="20"/>
         </w:rPr>
         <w:t>[1, 1, 1, 1, 0] -&gt; [</w:t>
@@ -1493,7 +1077,6 @@
           <w:rFonts w:ascii="Courier New" w:eastAsia="Times New Roman" w:hAnsi="Courier New" w:cs="Courier New"/>
           <w:b/>
           <w:color w:val="000000"/>
-          <w:sz w:val="20"/>
           <w:szCs w:val="20"/>
         </w:rPr>
         <w:t>0.499801</w:t>
@@ -1502,7 +1085,6 @@
         <w:rPr>
           <w:rFonts w:ascii="Courier New" w:eastAsia="Times New Roman" w:hAnsi="Courier New" w:cs="Courier New"/>
           <w:color w:val="000000"/>
-          <w:sz w:val="20"/>
           <w:szCs w:val="20"/>
         </w:rPr>
         <w:t>, 0.499116, 0.</w:t>
@@ -1511,7 +1093,6 @@
         <w:rPr>
           <w:rFonts w:ascii="Courier New" w:eastAsia="Times New Roman" w:hAnsi="Courier New" w:cs="Courier New"/>
           <w:color w:val="000000"/>
-          <w:sz w:val="20"/>
           <w:szCs w:val="20"/>
         </w:rPr>
         <w:t>49</w:t>
@@ -1520,7 +1101,6 @@
         <w:rPr>
           <w:rFonts w:ascii="Courier New" w:eastAsia="Times New Roman" w:hAnsi="Courier New" w:cs="Courier New"/>
           <w:color w:val="000000"/>
-          <w:sz w:val="20"/>
           <w:szCs w:val="20"/>
         </w:rPr>
         <w:t>9957]  # not sure if large, go left</w:t>
@@ -1533,15 +1113,13 @@
         <w:rPr>
           <w:rFonts w:ascii="Courier New" w:eastAsia="Times New Roman" w:hAnsi="Courier New" w:cs="Courier New"/>
           <w:color w:val="000000"/>
-          <w:sz w:val="20"/>
-          <w:szCs w:val="20"/>
-        </w:rPr>
-      </w:pPr>
-      <w:r>
-        <w:rPr>
-          <w:rFonts w:ascii="Courier New" w:eastAsia="Times New Roman" w:hAnsi="Courier New" w:cs="Courier New"/>
-          <w:color w:val="000000"/>
-          <w:sz w:val="20"/>
+          <w:szCs w:val="20"/>
+        </w:rPr>
+      </w:pPr>
+      <w:r>
+        <w:rPr>
+          <w:rFonts w:ascii="Courier New" w:eastAsia="Times New Roman" w:hAnsi="Courier New" w:cs="Courier New"/>
+          <w:color w:val="000000"/>
           <w:szCs w:val="20"/>
         </w:rPr>
         <w:t xml:space="preserve">[1, 1, 1, 1, 0] -&gt; [0.499289, 0.492673, </w:t>
@@ -1551,7 +1129,6 @@
           <w:rFonts w:ascii="Courier New" w:eastAsia="Times New Roman" w:hAnsi="Courier New" w:cs="Courier New"/>
           <w:b/>
           <w:color w:val="000000"/>
-          <w:sz w:val="20"/>
           <w:szCs w:val="20"/>
         </w:rPr>
         <w:t>0.501247</w:t>
@@ -1560,7 +1137,6 @@
         <w:rPr>
           <w:rFonts w:ascii="Courier New" w:eastAsia="Times New Roman" w:hAnsi="Courier New" w:cs="Courier New"/>
           <w:color w:val="000000"/>
-          <w:sz w:val="20"/>
           <w:szCs w:val="20"/>
         </w:rPr>
         <w:t xml:space="preserve">]  # </w:t>
@@ -1569,7 +1145,6 @@
         <w:rPr>
           <w:rFonts w:ascii="Courier New" w:eastAsia="Times New Roman" w:hAnsi="Courier New" w:cs="Courier New"/>
           <w:color w:val="000000"/>
-          <w:sz w:val="20"/>
           <w:szCs w:val="20"/>
         </w:rPr>
         <w:t>pull</w:t>
@@ -1577,72 +1152,18 @@
     </w:p>
     <w:p>
       <w:r>
-        <w:br/>
-        <w:t>My first thought is that these values are all surprisingly close to 0.5. This may be a problem because the agent doesn’t harness the power of moving quickly (4 steps). It</w:t>
-      </w:r>
-      <w:r>
-        <w:t xml:space="preserve"> could probably be fixed by tweaking the </w:t>
-      </w:r>
-      <w:r>
-        <w:t xml:space="preserve">CTRNN </w:t>
-      </w:r>
-      <w:r>
-        <w:t>implementation.</w:t>
-      </w:r>
-      <w:r>
-        <w:t xml:space="preserve"> However, it doesn’t seem to negatively affect</w:t>
-      </w:r>
-      <w:r>
-        <w:t xml:space="preserve"> how the agent</w:t>
-      </w:r>
-      <w:r>
-        <w:t xml:space="preserve"> determines which action to take (i.e. move </w:t>
-      </w:r>
-      <w:r>
-        <w:rPr>
-          <w:i/>
-        </w:rPr>
-        <w:t>left</w:t>
-      </w:r>
-      <w:r>
-        <w:t xml:space="preserve">, move </w:t>
-      </w:r>
-      <w:r>
-        <w:rPr>
-          <w:i/>
-        </w:rPr>
-        <w:t>right</w:t>
-      </w:r>
-      <w:r>
-        <w:t>, pull).</w:t>
-      </w:r>
-    </w:p>
-    <w:p>
-      <w:r>
-        <w:t xml:space="preserve">The two last activations have the same input values, but the last output has changed from the second last. Instead of wanting to </w:t>
-      </w:r>
-      <w:r>
-        <w:rPr>
-          <w:i/>
-        </w:rPr>
-        <w:t>go left</w:t>
-      </w:r>
-      <w:r>
-        <w:t xml:space="preserve">, the agent now wants to </w:t>
-      </w:r>
-      <w:r>
-        <w:rPr>
-          <w:i/>
-        </w:rPr>
-        <w:t>pull</w:t>
-      </w:r>
-      <w:r>
-        <w:t xml:space="preserve"> the object, because it thinks that it has learned something about the size of the object. This shows how the memory of the network can give different output for the same input based on earlier input.</w:t>
+        <w:t>The two last activations have the same input values, but the last output ha</w:t>
+      </w:r>
+      <w:r>
+        <w:t xml:space="preserve">s changed from the second last. </w:t>
+      </w:r>
+      <w:r>
+        <w:t>This shows how the memory of the network can give different output for the same input based on earlier input.</w:t>
       </w:r>
     </w:p>
     <w:sectPr>
       <w:pgSz w:w="12240" w:h="15840"/>
-      <w:pgMar w:top="1191" w:right="1191" w:bottom="1191" w:left="1191" w:header="709" w:footer="709" w:gutter="0"/>
+      <w:pgMar w:top="1021" w:right="1021" w:bottom="1021" w:left="1021" w:header="709" w:footer="709" w:gutter="0"/>
       <w:cols w:space="708"/>
       <w:docGrid w:linePitch="360"/>
     </w:sectPr>
@@ -2278,6 +1799,10 @@
   <w:style w:type="paragraph" w:default="1" w:styleId="Normal">
     <w:name w:val="Normal"/>
     <w:qFormat/>
+    <w:rsid w:val="0063381F"/>
+    <w:rPr>
+      <w:sz w:val="20"/>
+    </w:rPr>
   </w:style>
   <w:style w:type="paragraph" w:styleId="Heading1">
     <w:name w:val="heading 1"/>

</xml_diff>